<commit_message>
feat: adiciona 5 projetos na pagina projetos
</commit_message>
<xml_diff>
--- a/assets/doc/UPx3.docx
+++ b/assets/doc/UPx3.docx
@@ -28,25 +28,7 @@
           <w:i w:val="0"/>
           <w:sz w:val="32"/>
         </w:rPr>
-        <w:t xml:space="preserve"> (</w:t>
-      </w:r>
-      <w:proofErr w:type="spellStart"/>
-      <w:r>
-        <w:rPr>
-          <w:rFonts w:ascii="Arial" w:hAnsi="Arial" w:cs="Arial"/>
-          <w:i w:val="0"/>
-          <w:sz w:val="32"/>
-        </w:rPr>
-        <w:t>UPx</w:t>
-      </w:r>
-      <w:proofErr w:type="spellEnd"/>
-      <w:r>
-        <w:rPr>
-          <w:rFonts w:ascii="Arial" w:hAnsi="Arial" w:cs="Arial"/>
-          <w:i w:val="0"/>
-          <w:sz w:val="32"/>
-        </w:rPr>
-        <w:t>)</w:t>
+        <w:t xml:space="preserve"> (UPx)</w:t>
       </w:r>
     </w:p>
     <w:p>
@@ -1036,16 +1018,8 @@
         <w:rPr>
           <w:rFonts w:ascii="Arial" w:hAnsi="Arial" w:cs="Arial"/>
         </w:rPr>
-        <w:t xml:space="preserve">Patrizia </w:t>
-      </w:r>
-      <w:proofErr w:type="spellStart"/>
-      <w:r>
-        <w:rPr>
-          <w:rFonts w:ascii="Arial" w:hAnsi="Arial" w:cs="Arial"/>
-        </w:rPr>
-        <w:t>Palmieiri</w:t>
-      </w:r>
-      <w:proofErr w:type="spellEnd"/>
+        <w:t>Patrizia Palmieiri</w:t>
+      </w:r>
     </w:p>
     <w:p>
       <w:pPr>
@@ -2201,23 +2175,7 @@
           <w:rFonts w:ascii="Arial" w:hAnsi="Arial" w:cs="Arial"/>
           <w:color w:val="auto"/>
         </w:rPr>
-        <w:t>Usina de Projetos Experimentais (</w:t>
-      </w:r>
-      <w:proofErr w:type="spellStart"/>
-      <w:r>
-        <w:rPr>
-          <w:rFonts w:ascii="Arial" w:hAnsi="Arial" w:cs="Arial"/>
-          <w:color w:val="auto"/>
-        </w:rPr>
-        <w:t>UPx</w:t>
-      </w:r>
-      <w:proofErr w:type="spellEnd"/>
-      <w:r>
-        <w:rPr>
-          <w:rFonts w:ascii="Arial" w:hAnsi="Arial" w:cs="Arial"/>
-          <w:color w:val="auto"/>
-        </w:rPr>
-        <w:t>)</w:t>
+        <w:t>Usina de Projetos Experimentais (UPx)</w:t>
       </w:r>
       <w:r>
         <w:rPr>
@@ -4038,25 +3996,7 @@
           <w:sz w:val="24"/>
           <w:szCs w:val="24"/>
         </w:rPr>
-        <w:t xml:space="preserve"> por </w:t>
-      </w:r>
-      <w:proofErr w:type="spellStart"/>
-      <w:r>
-        <w:rPr>
-          <w:rFonts w:ascii="Arial" w:hAnsi="Arial" w:cs="Arial"/>
-          <w:sz w:val="24"/>
-          <w:szCs w:val="24"/>
-        </w:rPr>
-        <w:t>Hinrichs</w:t>
-      </w:r>
-      <w:proofErr w:type="spellEnd"/>
-      <w:r>
-        <w:rPr>
-          <w:rFonts w:ascii="Arial" w:hAnsi="Arial" w:cs="Arial"/>
-          <w:sz w:val="24"/>
-          <w:szCs w:val="24"/>
-        </w:rPr>
-        <w:t xml:space="preserve"> (2004), “a energia permeia todos os setores da sociedade, economia, trabalho, ambiente, relações internacionais, assim como as </w:t>
+        <w:t xml:space="preserve"> por Hinrichs (2004), “a energia permeia todos os setores da sociedade, economia, trabalho, ambiente, relações internacionais, assim como as </w:t>
       </w:r>
       <w:r>
         <w:rPr>
@@ -4193,18 +4133,8 @@
           <w:szCs w:val="24"/>
         </w:rPr>
         <w:lastRenderedPageBreak/>
-        <w:t xml:space="preserve">Segundo </w:t>
-      </w:r>
-      <w:proofErr w:type="spellStart"/>
-      <w:r>
-        <w:rPr>
-          <w:rFonts w:ascii="Arial" w:hAnsi="Arial" w:cs="Arial"/>
-          <w:sz w:val="24"/>
-          <w:szCs w:val="24"/>
-        </w:rPr>
-        <w:t>Mauad</w:t>
-      </w:r>
-      <w:proofErr w:type="spellEnd"/>
+        <w:t>Segundo Mauad</w:t>
+      </w:r>
       <w:r>
         <w:rPr>
           <w:rFonts w:ascii="Arial" w:hAnsi="Arial" w:cs="Arial"/>
@@ -5671,25 +5601,7 @@
           <w:sz w:val="24"/>
           <w:szCs w:val="24"/>
         </w:rPr>
-        <w:t xml:space="preserve">O mais recente da tecnologia no quesito do estudo fotovoltaico se encontra em estudos sobre a criação da célula solar de </w:t>
-      </w:r>
-      <w:proofErr w:type="spellStart"/>
-      <w:r>
-        <w:rPr>
-          <w:rFonts w:ascii="Arial" w:hAnsi="Arial" w:cs="Arial"/>
-          <w:sz w:val="24"/>
-          <w:szCs w:val="24"/>
-        </w:rPr>
-        <w:t>perovskita</w:t>
-      </w:r>
-      <w:proofErr w:type="spellEnd"/>
-      <w:r>
-        <w:rPr>
-          <w:rFonts w:ascii="Arial" w:hAnsi="Arial" w:cs="Arial"/>
-          <w:sz w:val="24"/>
-          <w:szCs w:val="24"/>
-        </w:rPr>
-        <w:t>,</w:t>
+        <w:t>O mais recente da tecnologia no quesito do estudo fotovoltaico se encontra em estudos sobre a criação da célula solar de perovskita,</w:t>
       </w:r>
       <w:r>
         <w:rPr>
@@ -5881,51 +5793,7 @@
           <w:szCs w:val="24"/>
           <w:shd w:val="clear" w:color="auto" w:fill="FFFFFF"/>
         </w:rPr>
-        <w:t xml:space="preserve">I </w:t>
-      </w:r>
-      <w:proofErr w:type="spellStart"/>
-      <w:r>
-        <w:rPr>
-          <w:rFonts w:ascii="Arial" w:hAnsi="Arial" w:cs="Arial"/>
-          <w:color w:val="000000"/>
-          <w:sz w:val="24"/>
-          <w:szCs w:val="24"/>
-          <w:shd w:val="clear" w:color="auto" w:fill="FFFFFF"/>
-        </w:rPr>
-        <w:t>a.C</w:t>
-      </w:r>
-      <w:proofErr w:type="spellEnd"/>
-      <w:r>
-        <w:rPr>
-          <w:rFonts w:ascii="Arial" w:hAnsi="Arial" w:cs="Arial"/>
-          <w:color w:val="000000"/>
-          <w:sz w:val="24"/>
-          <w:szCs w:val="24"/>
-          <w:shd w:val="clear" w:color="auto" w:fill="FFFFFF"/>
-        </w:rPr>
-        <w:t xml:space="preserve">, porém somente no século XVIII foram criadas algumas tecnologias que conseguiam transformar essa energia mecânica em energia elétrica com o dínamo, o motor, as lâmpadas e a turbina elétrica. Então, somente em 1897 foi criada a primeira hidrelétrica, idealizada por </w:t>
-      </w:r>
-      <w:proofErr w:type="spellStart"/>
-      <w:r>
-        <w:rPr>
-          <w:rFonts w:ascii="Arial" w:hAnsi="Arial" w:cs="Arial"/>
-          <w:color w:val="000000"/>
-          <w:sz w:val="24"/>
-          <w:szCs w:val="24"/>
-          <w:shd w:val="clear" w:color="auto" w:fill="FFFFFF"/>
-        </w:rPr>
-        <w:t>Nikola</w:t>
-      </w:r>
-      <w:proofErr w:type="spellEnd"/>
-      <w:r>
-        <w:rPr>
-          <w:rFonts w:ascii="Arial" w:hAnsi="Arial" w:cs="Arial"/>
-          <w:color w:val="000000"/>
-          <w:sz w:val="24"/>
-          <w:szCs w:val="24"/>
-          <w:shd w:val="clear" w:color="auto" w:fill="FFFFFF"/>
-        </w:rPr>
-        <w:t xml:space="preserve"> Tesla, sendo que este modelo é utilizado até os tempos atuais. Sobre a energia hidráulica atual, a ANEEL (Agência Nacional de Energia Elétrica, afirma que:</w:t>
+        <w:t>I a.C, porém somente no século XVIII foram criadas algumas tecnologias que conseguiam transformar essa energia mecânica em energia elétrica com o dínamo, o motor, as lâmpadas e a turbina elétrica. Então, somente em 1897 foi criada a primeira hidrelétrica, idealizada por Nikola Tesla, sendo que este modelo é utilizado até os tempos atuais. Sobre a energia hidráulica atual, a ANEEL (Agência Nacional de Energia Elétrica, afirma que:</w:t>
       </w:r>
     </w:p>
     <w:p>
@@ -5993,29 +5861,7 @@
           <w:szCs w:val="24"/>
           <w:shd w:val="clear" w:color="auto" w:fill="FFFFFF"/>
         </w:rPr>
-        <w:t xml:space="preserve">Deste modo, a energia hídrica, pode ser considerada como uma das principais fontes de energia renovável no mundo, pois diferentemente dos outros tipos de energia renovável esta já vem sendo trabalhada e estudada ao longo de muitos anos, dito isso, de acordo com artigo publicado no site </w:t>
-      </w:r>
-      <w:proofErr w:type="spellStart"/>
-      <w:r>
-        <w:rPr>
-          <w:rFonts w:ascii="Arial" w:hAnsi="Arial" w:cs="Arial"/>
-          <w:color w:val="000000"/>
-          <w:sz w:val="24"/>
-          <w:szCs w:val="24"/>
-          <w:shd w:val="clear" w:color="auto" w:fill="FFFFFF"/>
-        </w:rPr>
-        <w:t>infoescola</w:t>
-      </w:r>
-      <w:proofErr w:type="spellEnd"/>
-      <w:r>
-        <w:rPr>
-          <w:rFonts w:ascii="Arial" w:hAnsi="Arial" w:cs="Arial"/>
-          <w:color w:val="000000"/>
-          <w:sz w:val="24"/>
-          <w:szCs w:val="24"/>
-          <w:shd w:val="clear" w:color="auto" w:fill="FFFFFF"/>
-        </w:rPr>
-        <w:t xml:space="preserve"> por Caroline Faria, cerca de 20% da energia elétrica gerada no mundo todo é proveniente de hidrelétricas. De modo que só no Brasil são 158 usinas em operação, 9 usinas que estão em construção e existem 26 outorgadas, que obtiveram permissão para serem construídas.</w:t>
+        <w:t>Deste modo, a energia hídrica, pode ser considerada como uma das principais fontes de energia renovável no mundo, pois diferentemente dos outros tipos de energia renovável esta já vem sendo trabalhada e estudada ao longo de muitos anos, dito isso, de acordo com artigo publicado no site infoescola por Caroline Faria, cerca de 20% da energia elétrica gerada no mundo todo é proveniente de hidrelétricas. De modo que só no Brasil são 158 usinas em operação, 9 usinas que estão em construção e existem 26 outorgadas, que obtiveram permissão para serem construídas.</w:t>
       </w:r>
     </w:p>
     <w:p>
@@ -6208,29 +6054,7 @@
           <w:szCs w:val="24"/>
           <w:shd w:val="clear" w:color="auto" w:fill="FFFFFF"/>
         </w:rPr>
-        <w:t xml:space="preserve">seu eixo pode ser horizontal ou vertical; alguns outros modelos também são de grande utilidade, como o de Kaplan, adequado para lugares de baixa queda (10m a 70m), e o de </w:t>
-      </w:r>
-      <w:proofErr w:type="spellStart"/>
-      <w:r>
-        <w:rPr>
-          <w:rFonts w:ascii="Arial" w:hAnsi="Arial" w:cs="Arial"/>
-          <w:color w:val="000000"/>
-          <w:sz w:val="24"/>
-          <w:szCs w:val="24"/>
-          <w:shd w:val="clear" w:color="auto" w:fill="FFFFFF"/>
-        </w:rPr>
-        <w:t>Pelton</w:t>
-      </w:r>
-      <w:proofErr w:type="spellEnd"/>
-      <w:r>
-        <w:rPr>
-          <w:rFonts w:ascii="Arial" w:hAnsi="Arial" w:cs="Arial"/>
-          <w:color w:val="000000"/>
-          <w:sz w:val="24"/>
-          <w:szCs w:val="24"/>
-          <w:shd w:val="clear" w:color="auto" w:fill="FFFFFF"/>
-        </w:rPr>
-        <w:t xml:space="preserve">, este adequado para lugares de alta queda (200m a 1500m). </w:t>
+        <w:t xml:space="preserve">seu eixo pode ser horizontal ou vertical; alguns outros modelos também são de grande utilidade, como o de Kaplan, adequado para lugares de baixa queda (10m a 70m), e o de Pelton, este adequado para lugares de alta queda (200m a 1500m). </w:t>
       </w:r>
     </w:p>
     <w:p>
@@ -6975,25 +6799,7 @@
           <w:sz w:val="24"/>
           <w:szCs w:val="24"/>
         </w:rPr>
-        <w:t>(</w:t>
-      </w:r>
-      <w:proofErr w:type="spellStart"/>
-      <w:r>
-        <w:rPr>
-          <w:rFonts w:ascii="Arial" w:hAnsi="Arial" w:cs="Arial"/>
-          <w:sz w:val="24"/>
-          <w:szCs w:val="24"/>
-        </w:rPr>
-        <w:t>Trofino</w:t>
-      </w:r>
-      <w:proofErr w:type="spellEnd"/>
-      <w:r>
-        <w:rPr>
-          <w:rFonts w:ascii="Arial" w:hAnsi="Arial" w:cs="Arial"/>
-          <w:sz w:val="24"/>
-          <w:szCs w:val="24"/>
-        </w:rPr>
-        <w:t>, 2021</w:t>
+        <w:t>(Trofino, 2021</w:t>
       </w:r>
       <w:r>
         <w:rPr>
@@ -7254,41 +7060,13 @@
         </w:rPr>
         <w:t xml:space="preserve"> produzida no país, é uma energia que está em crescente no país, e segundo </w:t>
       </w:r>
-      <w:proofErr w:type="spellStart"/>
-      <w:r>
-        <w:rPr>
-          <w:rFonts w:ascii="Arial" w:hAnsi="Arial" w:cs="Arial"/>
-          <w:sz w:val="24"/>
-          <w:szCs w:val="24"/>
-        </w:rPr>
-        <w:t>Simas</w:t>
-      </w:r>
-      <w:proofErr w:type="spellEnd"/>
-      <w:r>
-        <w:rPr>
-          <w:rFonts w:ascii="Arial" w:hAnsi="Arial" w:cs="Arial"/>
-          <w:sz w:val="24"/>
-          <w:szCs w:val="24"/>
-        </w:rPr>
-        <w:t xml:space="preserve"> e </w:t>
-      </w:r>
-      <w:proofErr w:type="spellStart"/>
-      <w:r>
-        <w:rPr>
-          <w:rFonts w:ascii="Arial" w:hAnsi="Arial" w:cs="Arial"/>
-          <w:sz w:val="24"/>
-          <w:szCs w:val="24"/>
-        </w:rPr>
-        <w:t>Pacca</w:t>
-      </w:r>
-      <w:proofErr w:type="spellEnd"/>
-      <w:r>
-        <w:rPr>
-          <w:rFonts w:ascii="Arial" w:hAnsi="Arial" w:cs="Arial"/>
-          <w:sz w:val="24"/>
-          <w:szCs w:val="24"/>
-        </w:rPr>
-        <w:t xml:space="preserve"> </w:t>
+      <w:r>
+        <w:rPr>
+          <w:rFonts w:ascii="Arial" w:hAnsi="Arial" w:cs="Arial"/>
+          <w:sz w:val="24"/>
+          <w:szCs w:val="24"/>
+        </w:rPr>
+        <w:t xml:space="preserve">Simas e Pacca </w:t>
       </w:r>
       <w:r>
         <w:rPr>
@@ -7445,27 +7223,7 @@
           <w:sz w:val="24"/>
           <w:szCs w:val="24"/>
         </w:rPr>
-        <w:t xml:space="preserve">Conforme afirmado por </w:t>
-      </w:r>
-      <w:proofErr w:type="spellStart"/>
-      <w:r>
-        <w:rPr>
-          <w:rFonts w:ascii="Arial" w:hAnsi="Arial" w:cs="Arial"/>
-          <w:bCs/>
-          <w:sz w:val="24"/>
-          <w:szCs w:val="24"/>
-        </w:rPr>
-        <w:t>Morello</w:t>
-      </w:r>
-      <w:proofErr w:type="spellEnd"/>
-      <w:r>
-        <w:rPr>
-          <w:rFonts w:ascii="Arial" w:hAnsi="Arial" w:cs="Arial"/>
-          <w:bCs/>
-          <w:sz w:val="24"/>
-          <w:szCs w:val="24"/>
-        </w:rPr>
-        <w:t xml:space="preserve"> (2021)</w:t>
+        <w:t>Conforme afirmado por Morello (2021)</w:t>
       </w:r>
       <w:r>
         <w:rPr>
@@ -7526,27 +7284,7 @@
           <w:szCs w:val="24"/>
           <w:highlight w:val="white"/>
         </w:rPr>
-        <w:t xml:space="preserve">A biomassa pode ser convertida em energia por meio de três tipos de processos: conversão física, termoquímica e biológica. Sobre a conversão física, Eduardo et al (2004) afirma que “Na biomassa sólida o processo de conversão de energia passa pela recolha dos vários resíduos, em que se faz o aproveitamento energético por combustão direta”. Por outro lado, na conversão termoquímica, LOPES SILVA et al (2014), afirma que existem 4 técnicas de funcionamento, sendo elas a combustão direta, a gaseificação, a pirólise e a liquefação, quanto a conversão biológica, foi afirmado por Eduardo et al (2004) que esse tipo de conversão compreende as técnicas de fermentação alcoólica e a </w:t>
-      </w:r>
-      <w:proofErr w:type="spellStart"/>
-      <w:r>
-        <w:rPr>
-          <w:rFonts w:ascii="Arial" w:hAnsi="Arial" w:cs="Arial"/>
-          <w:sz w:val="24"/>
-          <w:szCs w:val="24"/>
-          <w:highlight w:val="white"/>
-        </w:rPr>
-        <w:t>biodigestão</w:t>
-      </w:r>
-      <w:proofErr w:type="spellEnd"/>
-      <w:r>
-        <w:rPr>
-          <w:rFonts w:ascii="Arial" w:hAnsi="Arial" w:cs="Arial"/>
-          <w:sz w:val="24"/>
-          <w:szCs w:val="24"/>
-          <w:highlight w:val="white"/>
-        </w:rPr>
-        <w:t>. Levando em conta que energia da biomassa vem de uma fonte limpa e renovável, esse tipo de energia passou a ser considerad</w:t>
+        <w:t>A biomassa pode ser convertida em energia por meio de três tipos de processos: conversão física, termoquímica e biológica. Sobre a conversão física, Eduardo et al (2004) afirma que “Na biomassa sólida o processo de conversão de energia passa pela recolha dos vários resíduos, em que se faz o aproveitamento energético por combustão direta”. Por outro lado, na conversão termoquímica, LOPES SILVA et al (2014), afirma que existem 4 técnicas de funcionamento, sendo elas a combustão direta, a gaseificação, a pirólise e a liquefação, quanto a conversão biológica, foi afirmado por Eduardo et al (2004) que esse tipo de conversão compreende as técnicas de fermentação alcoólica e a biodigestão. Levando em conta que energia da biomassa vem de uma fonte limpa e renovável, esse tipo de energia passou a ser considerad</w:t>
       </w:r>
       <w:r>
         <w:rPr>
@@ -7586,52 +7324,30 @@
         </w:rPr>
         <w:t xml:space="preserve">O mais recente da tecnologia no quesito da biomassa se encontra no estudo da </w:t>
       </w:r>
-      <w:proofErr w:type="spellStart"/>
-      <w:r>
-        <w:rPr>
-          <w:rFonts w:ascii="Arial" w:hAnsi="Arial" w:cs="Arial"/>
-          <w:sz w:val="24"/>
-          <w:szCs w:val="24"/>
-        </w:rPr>
-        <w:t>nanocelulose</w:t>
-      </w:r>
-      <w:proofErr w:type="spellEnd"/>
-      <w:r>
-        <w:rPr>
-          <w:rFonts w:ascii="Arial" w:hAnsi="Arial" w:cs="Arial"/>
-          <w:sz w:val="24"/>
-          <w:szCs w:val="24"/>
-        </w:rPr>
-        <w:t xml:space="preserve">, de acordo com a </w:t>
-      </w:r>
-      <w:proofErr w:type="spellStart"/>
-      <w:r>
-        <w:rPr>
-          <w:rFonts w:ascii="Arial" w:hAnsi="Arial" w:cs="Arial"/>
-          <w:sz w:val="24"/>
-          <w:szCs w:val="24"/>
-        </w:rPr>
-        <w:t>GranBio</w:t>
-      </w:r>
-      <w:proofErr w:type="spellEnd"/>
-      <w:r>
-        <w:rPr>
-          <w:rFonts w:ascii="Arial" w:hAnsi="Arial" w:cs="Arial"/>
-          <w:sz w:val="24"/>
-          <w:szCs w:val="24"/>
-        </w:rPr>
-        <w:t xml:space="preserve">, uma empresa brasileira que está implementando essa tecnologia, a </w:t>
-      </w:r>
-      <w:proofErr w:type="spellStart"/>
-      <w:r>
-        <w:rPr>
-          <w:rFonts w:ascii="Arial" w:hAnsi="Arial" w:cs="Arial"/>
-          <w:sz w:val="24"/>
-          <w:szCs w:val="24"/>
-        </w:rPr>
-        <w:t>nanocelulose</w:t>
-      </w:r>
-      <w:proofErr w:type="spellEnd"/>
+      <w:r>
+        <w:rPr>
+          <w:rFonts w:ascii="Arial" w:hAnsi="Arial" w:cs="Arial"/>
+          <w:sz w:val="24"/>
+          <w:szCs w:val="24"/>
+        </w:rPr>
+        <w:t>nano celulose</w:t>
+      </w:r>
+      <w:r>
+        <w:rPr>
+          <w:rFonts w:ascii="Arial" w:hAnsi="Arial" w:cs="Arial"/>
+          <w:sz w:val="24"/>
+          <w:szCs w:val="24"/>
+        </w:rPr>
+        <w:t xml:space="preserve">, de acordo com a GranBio, uma empresa brasileira que está implementando essa tecnologia, a </w:t>
+      </w:r>
+      <w:r>
+        <w:rPr>
+          <w:rFonts w:ascii="Arial" w:hAnsi="Arial" w:cs="Arial"/>
+          <w:sz w:val="24"/>
+          <w:szCs w:val="24"/>
+        </w:rPr>
+        <w:t>nano celulose</w:t>
+      </w:r>
       <w:r>
         <w:rPr>
           <w:rFonts w:ascii="Arial" w:hAnsi="Arial" w:cs="Arial"/>
@@ -7663,36 +7379,16 @@
           <w:szCs w:val="24"/>
         </w:rPr>
         <w:lastRenderedPageBreak/>
-        <w:t xml:space="preserve">muito atraente, sendo que, conforme afirmado pela </w:t>
-      </w:r>
-      <w:proofErr w:type="spellStart"/>
-      <w:r>
-        <w:rPr>
-          <w:rFonts w:ascii="Arial" w:hAnsi="Arial" w:cs="Arial"/>
-          <w:sz w:val="24"/>
-          <w:szCs w:val="24"/>
-        </w:rPr>
-        <w:t>GranBio</w:t>
-      </w:r>
-      <w:proofErr w:type="spellEnd"/>
-      <w:r>
-        <w:rPr>
-          <w:rFonts w:ascii="Arial" w:hAnsi="Arial" w:cs="Arial"/>
-          <w:sz w:val="24"/>
-          <w:szCs w:val="24"/>
-        </w:rPr>
-        <w:t xml:space="preserve">,  produtos à base de </w:t>
-      </w:r>
-      <w:proofErr w:type="spellStart"/>
-      <w:r>
-        <w:rPr>
-          <w:rFonts w:ascii="Arial" w:hAnsi="Arial" w:cs="Arial"/>
-          <w:sz w:val="24"/>
-          <w:szCs w:val="24"/>
-        </w:rPr>
-        <w:t>nanocelulose</w:t>
-      </w:r>
-      <w:proofErr w:type="spellEnd"/>
+        <w:t xml:space="preserve">muito atraente, sendo que, conforme afirmado pela GranBio,  produtos à base de </w:t>
+      </w:r>
+      <w:r>
+        <w:rPr>
+          <w:rFonts w:ascii="Arial" w:hAnsi="Arial" w:cs="Arial"/>
+          <w:sz w:val="24"/>
+          <w:szCs w:val="24"/>
+        </w:rPr>
+        <w:t>nano celulose</w:t>
+      </w:r>
       <w:r>
         <w:rPr>
           <w:rFonts w:ascii="Arial" w:hAnsi="Arial" w:cs="Arial"/>
@@ -7844,16 +7540,7 @@
           <w:sz w:val="24"/>
           <w:szCs w:val="24"/>
         </w:rPr>
-        <w:t xml:space="preserve">, 1974; </w:t>
-      </w:r>
-      <w:proofErr w:type="spellStart"/>
-      <w:r>
-        <w:rPr>
-          <w:rFonts w:ascii="Arial" w:hAnsi="Arial" w:cs="Arial"/>
-          <w:sz w:val="24"/>
-          <w:szCs w:val="24"/>
-        </w:rPr>
-        <w:t>L</w:t>
+        <w:t>, 1974; L</w:t>
       </w:r>
       <w:r>
         <w:rPr>
@@ -7863,7 +7550,6 @@
         </w:rPr>
         <w:t>und</w:t>
       </w:r>
-      <w:proofErr w:type="spellEnd"/>
       <w:r>
         <w:rPr>
           <w:rFonts w:ascii="Arial" w:hAnsi="Arial" w:cs="Arial"/>
@@ -7902,25 +7588,7 @@
           <w:sz w:val="24"/>
           <w:szCs w:val="24"/>
         </w:rPr>
-        <w:t>do poço geotérmico. Dentre elas, destacam-se: plantas de vapor seco, plantas do tipo flash e as plantas de ciclo binário” (</w:t>
-      </w:r>
-      <w:proofErr w:type="spellStart"/>
-      <w:r>
-        <w:rPr>
-          <w:rFonts w:ascii="Arial" w:hAnsi="Arial" w:cs="Arial"/>
-          <w:sz w:val="24"/>
-          <w:szCs w:val="24"/>
-        </w:rPr>
-        <w:t>Kavadias</w:t>
-      </w:r>
-      <w:proofErr w:type="spellEnd"/>
-      <w:r>
-        <w:rPr>
-          <w:rFonts w:ascii="Arial" w:hAnsi="Arial" w:cs="Arial"/>
-          <w:sz w:val="24"/>
-          <w:szCs w:val="24"/>
-        </w:rPr>
-        <w:t>, et al., 2019).</w:t>
+        <w:t>do poço geotérmico. Dentre elas, destacam-se: plantas de vapor seco, plantas do tipo flash e as plantas de ciclo binário” (Kavadias, et al., 2019).</w:t>
       </w:r>
     </w:p>
     <w:p>
@@ -7974,25 +7642,7 @@
           <w:sz w:val="20"/>
           <w:szCs w:val="20"/>
         </w:rPr>
-        <w:t>“Na planta do tipo flash, o fluído a ser extraído deverá se encontrar no estado de líquido saturado. Este passará por um tanque flash, responsável por submeter o fluido a uma baixa pressão, evaporando-o. O vapor originado deste processo será então direcionado à turbina para geração de potência. A parte do fluido que não evaporou no tanque flash será liberada e encontrará a parte condensada após a passagem pela turbina, retornando para o reservatório geotérmico por meio do poço de injeção” (</w:t>
-      </w:r>
-      <w:proofErr w:type="spellStart"/>
-      <w:r>
-        <w:rPr>
-          <w:rFonts w:ascii="Arial" w:hAnsi="Arial" w:cs="Arial"/>
-          <w:sz w:val="20"/>
-          <w:szCs w:val="20"/>
-        </w:rPr>
-        <w:t>Prananto</w:t>
-      </w:r>
-      <w:proofErr w:type="spellEnd"/>
-      <w:r>
-        <w:rPr>
-          <w:rFonts w:ascii="Arial" w:hAnsi="Arial" w:cs="Arial"/>
-          <w:sz w:val="20"/>
-          <w:szCs w:val="20"/>
-        </w:rPr>
-        <w:t xml:space="preserve">, et al., 2018). </w:t>
+        <w:t xml:space="preserve">“Na planta do tipo flash, o fluído a ser extraído deverá se encontrar no estado de líquido saturado. Este passará por um tanque flash, responsável por submeter o fluido a uma baixa pressão, evaporando-o. O vapor originado deste processo será então direcionado à turbina para geração de potência. A parte do fluido que não evaporou no tanque flash será liberada e encontrará a parte condensada após a passagem pela turbina, retornando para o reservatório geotérmico por meio do poço de injeção” (Prananto, et al., 2018). </w:t>
       </w:r>
     </w:p>
     <w:p>
@@ -8062,25 +7712,7 @@
           <w:sz w:val="20"/>
           <w:szCs w:val="20"/>
         </w:rPr>
-        <w:t xml:space="preserve"> (</w:t>
-      </w:r>
-      <w:proofErr w:type="spellStart"/>
-      <w:r>
-        <w:rPr>
-          <w:rFonts w:ascii="Arial" w:hAnsi="Arial" w:cs="Arial"/>
-          <w:sz w:val="20"/>
-          <w:szCs w:val="20"/>
-        </w:rPr>
-        <w:t>Prananto</w:t>
-      </w:r>
-      <w:proofErr w:type="spellEnd"/>
-      <w:r>
-        <w:rPr>
-          <w:rFonts w:ascii="Arial" w:hAnsi="Arial" w:cs="Arial"/>
-          <w:sz w:val="20"/>
-          <w:szCs w:val="20"/>
-        </w:rPr>
-        <w:t>, et al., 2018).</w:t>
+        <w:t xml:space="preserve"> (Prananto, et al., 2018).</w:t>
       </w:r>
     </w:p>
     <w:p>
@@ -8129,25 +7761,7 @@
           <w:sz w:val="24"/>
           <w:szCs w:val="24"/>
         </w:rPr>
-        <w:t xml:space="preserve">O Brasil não apresenta potencial interessante de exploração dessa fonte energética para fins como a geração de eletricidade, restringindo-se a apenas para utilização direta, assim como às regiões de Poços de Caldas (MG) e Caldas Novas (GO) com os banhos termais. De acordo com Cardoso, </w:t>
-      </w:r>
-      <w:proofErr w:type="spellStart"/>
-      <w:r>
-        <w:rPr>
-          <w:rFonts w:ascii="Arial" w:hAnsi="Arial" w:cs="Arial"/>
-          <w:sz w:val="24"/>
-          <w:szCs w:val="24"/>
-        </w:rPr>
-        <w:t>Hamza</w:t>
-      </w:r>
-      <w:proofErr w:type="spellEnd"/>
-      <w:r>
-        <w:rPr>
-          <w:rFonts w:ascii="Arial" w:hAnsi="Arial" w:cs="Arial"/>
-          <w:sz w:val="24"/>
-          <w:szCs w:val="24"/>
-        </w:rPr>
-        <w:t xml:space="preserve"> e Alfaro (2010) a região do Aquífero Guarani, principalmente, possui indicativos que apontam a ocorrência de recursos geotérmicos. Cabe destacar, no entanto, que apesar de possuir recursos geotérmicos, a energia geotérmica encontrada no país é utilizada predominantemente para fins turísticos e de recreação</w:t>
+        <w:t>O Brasil não apresenta potencial interessante de exploração dessa fonte energética para fins como a geração de eletricidade, restringindo-se a apenas para utilização direta, assim como às regiões de Poços de Caldas (MG) e Caldas Novas (GO) com os banhos termais. De acordo com Cardoso, Hamza e Alfaro (2010) a região do Aquífero Guarani, principalmente, possui indicativos que apontam a ocorrência de recursos geotérmicos. Cabe destacar, no entanto, que apesar de possuir recursos geotérmicos, a energia geotérmica encontrada no país é utilizada predominantemente para fins turísticos e de recreação</w:t>
       </w:r>
       <w:r>
         <w:rPr>
@@ -8290,69 +7904,15 @@
           <w:sz w:val="24"/>
           <w:szCs w:val="24"/>
         </w:rPr>
-        <w:t xml:space="preserve"> conforme afirmado por </w:t>
-      </w:r>
-      <w:proofErr w:type="spellStart"/>
-      <w:r>
-        <w:rPr>
-          <w:rFonts w:ascii="Arial" w:hAnsi="Arial" w:cs="Arial"/>
-          <w:sz w:val="24"/>
-          <w:szCs w:val="24"/>
-        </w:rPr>
-        <w:t>Estefen</w:t>
-      </w:r>
-      <w:proofErr w:type="spellEnd"/>
-      <w:r>
-        <w:rPr>
-          <w:rFonts w:ascii="Arial" w:hAnsi="Arial" w:cs="Arial"/>
-          <w:sz w:val="24"/>
-          <w:szCs w:val="24"/>
-        </w:rPr>
-        <w:t xml:space="preserve"> (2006),</w:t>
-      </w:r>
-      <w:r>
-        <w:rPr>
-          <w:rFonts w:ascii="Arial" w:hAnsi="Arial" w:cs="Arial"/>
-          <w:sz w:val="24"/>
-          <w:szCs w:val="24"/>
-        </w:rPr>
-        <w:t xml:space="preserve"> “a energia contida nas ondas do mar é atualmente estimada em cerca de 10 </w:t>
-      </w:r>
-      <w:proofErr w:type="spellStart"/>
-      <w:r>
-        <w:rPr>
-          <w:rFonts w:ascii="Arial" w:hAnsi="Arial" w:cs="Arial"/>
-          <w:sz w:val="24"/>
-          <w:szCs w:val="24"/>
-        </w:rPr>
-        <w:t>Terawatts</w:t>
-      </w:r>
-      <w:proofErr w:type="spellEnd"/>
-      <w:r>
-        <w:rPr>
-          <w:rFonts w:ascii="Arial" w:hAnsi="Arial" w:cs="Arial"/>
-          <w:sz w:val="24"/>
-          <w:szCs w:val="24"/>
-        </w:rPr>
-        <w:t xml:space="preserve">, equivalente a todo o consumo de eletricidade do planeta.”, a energia oceânica atualmente tem 5 formas de produção, sendo elas, energia de ondas, energia de maré, energia de correntes, energia do gradiente de temperatura e energia do gradiente de salinidade. Das energias oceânicas as mais pesquisadas entre os países e utilizadas pelos mesmos seriam as energias das ondas e das marés, “As ondas que quebram em uma praia, podem viajar centenas ou até milhares de quilômetros desde sua região de formação. Entre todas as ondas oceânicas, as geradas pelos ventos são as que possuem maior concentração de energia” (CA-OE, 2006), ambas energias oceânicas são grandes potenciais para o meio renovável visando um futuro com grandes expectativas de desenvolvimento como dito e planejado pela Associação </w:t>
-      </w:r>
-      <w:proofErr w:type="spellStart"/>
-      <w:r>
-        <w:rPr>
-          <w:rFonts w:ascii="Arial" w:hAnsi="Arial" w:cs="Arial"/>
-          <w:sz w:val="24"/>
-          <w:szCs w:val="24"/>
-        </w:rPr>
-        <w:t>Européia</w:t>
-      </w:r>
-      <w:proofErr w:type="spellEnd"/>
-      <w:r>
-        <w:rPr>
-          <w:rFonts w:ascii="Arial" w:hAnsi="Arial" w:cs="Arial"/>
-          <w:sz w:val="24"/>
-          <w:szCs w:val="24"/>
-        </w:rPr>
-        <w:t xml:space="preserve"> de Energias Oceânicas</w:t>
+        <w:t xml:space="preserve"> conforme afirmado por Estefen (2006),</w:t>
+      </w:r>
+      <w:r>
+        <w:rPr>
+          <w:rFonts w:ascii="Arial" w:hAnsi="Arial" w:cs="Arial"/>
+          <w:sz w:val="24"/>
+          <w:szCs w:val="24"/>
+        </w:rPr>
+        <w:t xml:space="preserve"> “a energia contida nas ondas do mar é atualmente estimada em cerca de 10 Terawatts, equivalente a todo o consumo de eletricidade do planeta.”, a energia oceânica atualmente tem 5 formas de produção, sendo elas, energia de ondas, energia de maré, energia de correntes, energia do gradiente de temperatura e energia do gradiente de salinidade. Das energias oceânicas as mais pesquisadas entre os países e utilizadas pelos mesmos seriam as energias das ondas e das marés, “As ondas que quebram em uma praia, podem viajar centenas ou até milhares de quilômetros desde sua região de formação. Entre todas as ondas oceânicas, as geradas pelos ventos são as que possuem maior concentração de energia” (CA-OE, 2006), ambas energias oceânicas são grandes potenciais para o meio renovável visando um futuro com grandes expectativas de desenvolvimento como dito e planejado pela Associação Européia de Energias Oceânicas</w:t>
       </w:r>
       <w:r>
         <w:rPr>
@@ -8384,25 +7944,7 @@
           <w:sz w:val="24"/>
           <w:szCs w:val="24"/>
         </w:rPr>
-        <w:t xml:space="preserve"> em 2010 um “</w:t>
-      </w:r>
-      <w:proofErr w:type="spellStart"/>
-      <w:r>
-        <w:rPr>
-          <w:rFonts w:ascii="Arial" w:hAnsi="Arial" w:cs="Arial"/>
-          <w:sz w:val="24"/>
-          <w:szCs w:val="24"/>
-        </w:rPr>
-        <w:t>roadmap</w:t>
-      </w:r>
-      <w:proofErr w:type="spellEnd"/>
-      <w:r>
-        <w:rPr>
-          <w:rFonts w:ascii="Arial" w:hAnsi="Arial" w:cs="Arial"/>
-          <w:sz w:val="24"/>
-          <w:szCs w:val="24"/>
-        </w:rPr>
-        <w:t>” para este tipo de energia, que tem o potencial de atingir 3,6 GW instalados em 2020 e 188 GW em 2050, o que representaria 0,3% e 15% da demanda projetada” (EUOEA, 2009).</w:t>
+        <w:t xml:space="preserve"> em 2010 um “roadmap” para este tipo de energia, que tem o potencial de atingir 3,6 GW instalados em 2020 e 188 GW em 2050, o que representaria 0,3% e 15% da demanda projetada” (EUOEA, 2009).</w:t>
       </w:r>
     </w:p>
     <w:p>
@@ -8571,25 +8113,7 @@
           <w:sz w:val="24"/>
           <w:szCs w:val="24"/>
         </w:rPr>
-        <w:t xml:space="preserve">conforme afirmado por </w:t>
-      </w:r>
-      <w:proofErr w:type="spellStart"/>
-      <w:r>
-        <w:rPr>
-          <w:rFonts w:ascii="Arial" w:hAnsi="Arial" w:cs="Arial"/>
-          <w:sz w:val="24"/>
-          <w:szCs w:val="24"/>
-        </w:rPr>
-        <w:t>Estefen</w:t>
-      </w:r>
-      <w:proofErr w:type="spellEnd"/>
-      <w:r>
-        <w:rPr>
-          <w:rFonts w:ascii="Arial" w:hAnsi="Arial" w:cs="Arial"/>
-          <w:sz w:val="24"/>
-          <w:szCs w:val="24"/>
-        </w:rPr>
-        <w:t xml:space="preserve"> </w:t>
+        <w:t xml:space="preserve">conforme afirmado por Estefen </w:t>
       </w:r>
       <w:r>
         <w:rPr>
@@ -8624,25 +8148,7 @@
           <w:sz w:val="20"/>
           <w:szCs w:val="20"/>
         </w:rPr>
-        <w:t xml:space="preserve"> “apresenta como vantagem a modularidade dessa forma de geração energética, pois os projetos podem ser ampliados, interligados ou separados com certa simplicidade. Porém, verifica-se que essa modularidade é real apenas para os projetos que utilizam a energia das ondas, tanto offshore quanto </w:t>
-      </w:r>
-      <w:proofErr w:type="spellStart"/>
-      <w:r>
-        <w:rPr>
-          <w:rFonts w:ascii="Arial" w:hAnsi="Arial" w:cs="Arial"/>
-          <w:sz w:val="20"/>
-          <w:szCs w:val="20"/>
-        </w:rPr>
-        <w:t>nearshore</w:t>
-      </w:r>
-      <w:proofErr w:type="spellEnd"/>
-      <w:r>
-        <w:rPr>
-          <w:rFonts w:ascii="Arial" w:hAnsi="Arial" w:cs="Arial"/>
-          <w:sz w:val="20"/>
-          <w:szCs w:val="20"/>
-        </w:rPr>
-        <w:t>. Quanto aos projetos que utilizam a energia das marés, essa modularidade é muito questionável, pois exige locais com características específicas para a sua viabilidade.”</w:t>
+        <w:t xml:space="preserve"> “apresenta como vantagem a modularidade dessa forma de geração energética, pois os projetos podem ser ampliados, interligados ou separados com certa simplicidade. Porém, verifica-se que essa modularidade é real apenas para os projetos que utilizam a energia das ondas, tanto offshore quanto nearshore. Quanto aos projetos que utilizam a energia das marés, essa modularidade é muito questionável, pois exige locais com características específicas para a sua viabilidade.”</w:t>
       </w:r>
     </w:p>
     <w:p>
@@ -9030,27 +8536,7 @@
           <w:szCs w:val="20"/>
           <w:lang w:eastAsia="pt-BR"/>
         </w:rPr>
-        <w:t xml:space="preserve">Fonte: </w:t>
-      </w:r>
-      <w:proofErr w:type="spellStart"/>
-      <w:r>
-        <w:rPr>
-          <w:rFonts w:ascii="Arial" w:hAnsi="Arial" w:cs="Arial"/>
-          <w:sz w:val="20"/>
-          <w:szCs w:val="20"/>
-          <w:lang w:eastAsia="pt-BR"/>
-        </w:rPr>
-        <w:t>Sesmil</w:t>
-      </w:r>
-      <w:proofErr w:type="spellEnd"/>
-      <w:r>
-        <w:rPr>
-          <w:rFonts w:ascii="Arial" w:hAnsi="Arial" w:cs="Arial"/>
-          <w:sz w:val="20"/>
-          <w:szCs w:val="20"/>
-          <w:lang w:eastAsia="pt-BR"/>
-        </w:rPr>
-        <w:t>, 2013</w:t>
+        <w:t>Fonte: Sesmil, 2013</w:t>
       </w:r>
     </w:p>
     <w:p>
@@ -9134,25 +8620,7 @@
           <w:sz w:val="24"/>
           <w:szCs w:val="24"/>
         </w:rPr>
-        <w:t xml:space="preserve"> visada apenas com um projeto piloto no Porto de </w:t>
-      </w:r>
-      <w:proofErr w:type="spellStart"/>
-      <w:r>
-        <w:rPr>
-          <w:rFonts w:ascii="Arial" w:hAnsi="Arial" w:cs="Arial"/>
-          <w:sz w:val="24"/>
-          <w:szCs w:val="24"/>
-        </w:rPr>
-        <w:t>Pecém</w:t>
-      </w:r>
-      <w:proofErr w:type="spellEnd"/>
-      <w:r>
-        <w:rPr>
-          <w:rFonts w:ascii="Arial" w:hAnsi="Arial" w:cs="Arial"/>
-          <w:sz w:val="24"/>
-          <w:szCs w:val="24"/>
-        </w:rPr>
-        <w:t xml:space="preserve"> </w:t>
+        <w:t xml:space="preserve"> visada apenas com um projeto piloto no Porto de Pecém </w:t>
       </w:r>
       <w:r>
         <w:rPr>
@@ -10137,25 +9605,7 @@
           <w:szCs w:val="24"/>
         </w:rPr>
         <w:lastRenderedPageBreak/>
-        <w:t>questão foram explicados também sobre vários tópicos técnicos como bandeiras tarifárias de energia e bacias sedimentares “Offshore” e “</w:t>
-      </w:r>
-      <w:proofErr w:type="spellStart"/>
-      <w:r>
-        <w:rPr>
-          <w:rFonts w:ascii="Arial" w:hAnsi="Arial" w:cs="Arial"/>
-          <w:sz w:val="24"/>
-          <w:szCs w:val="24"/>
-        </w:rPr>
-        <w:t>Onshore</w:t>
-      </w:r>
-      <w:proofErr w:type="spellEnd"/>
-      <w:r>
-        <w:rPr>
-          <w:rFonts w:ascii="Arial" w:hAnsi="Arial" w:cs="Arial"/>
-          <w:sz w:val="24"/>
-          <w:szCs w:val="24"/>
-        </w:rPr>
-        <w:t>”. O segundo resultado da página de pesquisas segue o mesmo padrão, ele é de domínio do blog “Portal Solar”, focado em energia solar, e a explicação dada trata de temas específicos como células fotovoltaicas, semicondutores e diferencial de tensão, este site também coloca um fim lucrativo junto a explicação, ao oferecer serviços de instalação.</w:t>
+        <w:t>questão foram explicados também sobre vários tópicos técnicos como bandeiras tarifárias de energia e bacias sedimentares “Offshore” e “Onshore”. O segundo resultado da página de pesquisas segue o mesmo padrão, ele é de domínio do blog “Portal Solar”, focado em energia solar, e a explicação dada trata de temas específicos como células fotovoltaicas, semicondutores e diferencial de tensão, este site também coloca um fim lucrativo junto a explicação, ao oferecer serviços de instalação.</w:t>
       </w:r>
     </w:p>
     <w:p>
@@ -10191,18 +9641,8 @@
           <w:sz w:val="24"/>
           <w:szCs w:val="24"/>
         </w:rPr>
-        <w:t xml:space="preserve"> front-</w:t>
-      </w:r>
-      <w:proofErr w:type="spellStart"/>
-      <w:r>
-        <w:rPr>
-          <w:rFonts w:ascii="Arial" w:hAnsi="Arial" w:cs="Arial"/>
-          <w:sz w:val="24"/>
-          <w:szCs w:val="24"/>
-        </w:rPr>
-        <w:t>end</w:t>
-      </w:r>
-      <w:proofErr w:type="spellEnd"/>
+        <w:t xml:space="preserve"> front-end</w:t>
+      </w:r>
       <w:r>
         <w:rPr>
           <w:rFonts w:ascii="Arial" w:hAnsi="Arial" w:cs="Arial"/>
@@ -10722,43 +10162,7 @@
         </w:rPr>
         <w:lastRenderedPageBreak/>
         <w:tab/>
-        <w:t xml:space="preserve">Posteriormente, após a construção do design, o código do site foi feito utilizando o software editor de código Visual Studio </w:t>
-      </w:r>
-      <w:proofErr w:type="spellStart"/>
-      <w:r>
-        <w:rPr>
-          <w:rFonts w:ascii="Arial" w:hAnsi="Arial" w:cs="Arial"/>
-          <w:sz w:val="24"/>
-          <w:szCs w:val="24"/>
-        </w:rPr>
-        <w:t>Code</w:t>
-      </w:r>
-      <w:proofErr w:type="spellEnd"/>
-      <w:r>
-        <w:rPr>
-          <w:rFonts w:ascii="Arial" w:hAnsi="Arial" w:cs="Arial"/>
-          <w:sz w:val="24"/>
-          <w:szCs w:val="24"/>
-        </w:rPr>
-        <w:t xml:space="preserve">, então, foi utilizado o GitHub para fazer o versionamento do código e também a hospedagem do site na internet, de forma que para isso foi utilizado uma ferramenta da plataforma nomeada GitHub </w:t>
-      </w:r>
-      <w:proofErr w:type="spellStart"/>
-      <w:r>
-        <w:rPr>
-          <w:rFonts w:ascii="Arial" w:hAnsi="Arial" w:cs="Arial"/>
-          <w:sz w:val="24"/>
-          <w:szCs w:val="24"/>
-        </w:rPr>
-        <w:t>pages</w:t>
-      </w:r>
-      <w:proofErr w:type="spellEnd"/>
-      <w:r>
-        <w:rPr>
-          <w:rFonts w:ascii="Arial" w:hAnsi="Arial" w:cs="Arial"/>
-          <w:sz w:val="24"/>
-          <w:szCs w:val="24"/>
-        </w:rPr>
-        <w:t xml:space="preserve">, que faz a hospedagem do projeto em um endereço na internet a partir do repositório online do projeto que foi utilizado para o versionamento do código, esse repositório pode ser visto na figura 5: </w:t>
+        <w:t xml:space="preserve">Posteriormente, após a construção do design, o código do site foi feito utilizando o software editor de código Visual Studio Code, então, foi utilizado o GitHub para fazer o versionamento do código e também a hospedagem do site na internet, de forma que para isso foi utilizado uma ferramenta da plataforma nomeada GitHub pages, que faz a hospedagem do projeto em um endereço na internet a partir do repositório online do projeto que foi utilizado para o versionamento do código, esse repositório pode ser visto na figura 5: </w:t>
       </w:r>
     </w:p>
     <w:p>
@@ -11702,25 +11106,7 @@
           <w:szCs w:val="24"/>
         </w:rPr>
         <w:lastRenderedPageBreak/>
-        <w:t xml:space="preserve">carrousel foram exibidas imagens de usinas que aplicam </w:t>
-      </w:r>
-      <w:proofErr w:type="spellStart"/>
-      <w:r>
-        <w:rPr>
-          <w:rFonts w:ascii="Arial" w:hAnsi="Arial" w:cs="Arial"/>
-          <w:sz w:val="24"/>
-          <w:szCs w:val="24"/>
-        </w:rPr>
-        <w:t>o</w:t>
-      </w:r>
-      <w:proofErr w:type="spellEnd"/>
-      <w:r>
-        <w:rPr>
-          <w:rFonts w:ascii="Arial" w:hAnsi="Arial" w:cs="Arial"/>
-          <w:sz w:val="24"/>
-          <w:szCs w:val="24"/>
-        </w:rPr>
-        <w:t xml:space="preserve"> tipo de energia renovável sendo abordado na</w:t>
+        <w:t>carrousel foram exibidas imagens de usinas que aplicam o tipo de energia renovável sendo abordado na</w:t>
       </w:r>
       <w:r>
         <w:rPr>
@@ -13138,25 +12524,7 @@
           <w:sz w:val="24"/>
           <w:szCs w:val="24"/>
         </w:rPr>
-        <w:t xml:space="preserve">No projeto em questão, para realizar a hospedagem serão utilizados dois serviços de hospedagem de domínio gratuitos em conjunto, o GitHub e o </w:t>
-      </w:r>
-      <w:proofErr w:type="spellStart"/>
-      <w:r>
-        <w:rPr>
-          <w:rFonts w:ascii="Arial" w:hAnsi="Arial" w:cs="Arial"/>
-          <w:sz w:val="24"/>
-          <w:szCs w:val="24"/>
-        </w:rPr>
-        <w:t>Netfily</w:t>
-      </w:r>
-      <w:proofErr w:type="spellEnd"/>
-      <w:r>
-        <w:rPr>
-          <w:rFonts w:ascii="Arial" w:hAnsi="Arial" w:cs="Arial"/>
-          <w:sz w:val="24"/>
-          <w:szCs w:val="24"/>
-        </w:rPr>
-        <w:t>.</w:t>
+        <w:t>No projeto em questão, para realizar a hospedagem serão utilizados dois serviços de hospedagem de domínio gratuitos em conjunto, o GitHub e o Netfily.</w:t>
       </w:r>
     </w:p>
     <w:p>
@@ -13360,69 +12728,15 @@
           <w:sz w:val="24"/>
           <w:szCs w:val="24"/>
         </w:rPr>
-        <w:t xml:space="preserve"> </w:t>
-      </w:r>
-      <w:proofErr w:type="spellStart"/>
-      <w:r>
-        <w:rPr>
-          <w:rFonts w:ascii="Arial" w:hAnsi="Arial" w:cs="Arial"/>
-          <w:sz w:val="24"/>
-          <w:szCs w:val="24"/>
-        </w:rPr>
-        <w:t>GoDaddy</w:t>
-      </w:r>
-      <w:proofErr w:type="spellEnd"/>
-      <w:r>
-        <w:rPr>
-          <w:rFonts w:ascii="Arial" w:hAnsi="Arial" w:cs="Arial"/>
-          <w:sz w:val="24"/>
-          <w:szCs w:val="24"/>
-        </w:rPr>
-        <w:t xml:space="preserve">, </w:t>
-      </w:r>
-      <w:proofErr w:type="spellStart"/>
-      <w:r>
-        <w:rPr>
-          <w:rFonts w:ascii="Arial" w:hAnsi="Arial" w:cs="Arial"/>
-          <w:sz w:val="24"/>
-          <w:szCs w:val="24"/>
-        </w:rPr>
-        <w:t>Hostinge</w:t>
-      </w:r>
-      <w:r>
-        <w:rPr>
-          <w:rFonts w:ascii="Arial" w:hAnsi="Arial" w:cs="Arial"/>
-          <w:sz w:val="24"/>
-          <w:szCs w:val="24"/>
-        </w:rPr>
-        <w:t>r</w:t>
-      </w:r>
-      <w:proofErr w:type="spellEnd"/>
-      <w:r>
-        <w:rPr>
-          <w:rFonts w:ascii="Arial" w:hAnsi="Arial" w:cs="Arial"/>
-          <w:sz w:val="24"/>
-          <w:szCs w:val="24"/>
-        </w:rPr>
-        <w:t xml:space="preserve">, </w:t>
-      </w:r>
-      <w:proofErr w:type="spellStart"/>
-      <w:r>
-        <w:rPr>
-          <w:rFonts w:ascii="Arial" w:hAnsi="Arial" w:cs="Arial"/>
-          <w:sz w:val="24"/>
-          <w:szCs w:val="24"/>
-        </w:rPr>
-        <w:t>HostGator</w:t>
-      </w:r>
-      <w:proofErr w:type="spellEnd"/>
-      <w:r>
-        <w:rPr>
-          <w:rFonts w:ascii="Arial" w:hAnsi="Arial" w:cs="Arial"/>
-          <w:sz w:val="24"/>
-          <w:szCs w:val="24"/>
-        </w:rPr>
-        <w:t xml:space="preserve"> e etc.</w:t>
+        <w:t xml:space="preserve"> GoDaddy, Hostinge</w:t>
+      </w:r>
+      <w:r>
+        <w:rPr>
+          <w:rFonts w:ascii="Arial" w:hAnsi="Arial" w:cs="Arial"/>
+          <w:sz w:val="24"/>
+          <w:szCs w:val="24"/>
+        </w:rPr>
+        <w:t>r, HostGator e etc.</w:t>
       </w:r>
     </w:p>
     <w:p>
@@ -13545,7 +12859,23 @@
           <w:sz w:val="24"/>
           <w:szCs w:val="24"/>
         </w:rPr>
-        <w:t>.</w:t>
+        <w:t xml:space="preserve">, sendo elas familiares e </w:t>
+      </w:r>
+      <w:r>
+        <w:rPr>
+          <w:rFonts w:ascii="Arial" w:hAnsi="Arial" w:cs="Arial"/>
+          <w:sz w:val="24"/>
+          <w:szCs w:val="24"/>
+        </w:rPr>
+        <w:t>amigos ou conhecidos</w:t>
+      </w:r>
+      <w:r>
+        <w:rPr>
+          <w:rFonts w:ascii="Arial" w:hAnsi="Arial" w:cs="Arial"/>
+          <w:sz w:val="24"/>
+          <w:szCs w:val="24"/>
+        </w:rPr>
+        <w:t xml:space="preserve"> dos membros do grupo.</w:t>
       </w:r>
     </w:p>
     <w:p>
@@ -13621,7 +12951,71 @@
           <w:sz w:val="24"/>
           <w:szCs w:val="24"/>
         </w:rPr>
-        <w:t>0% desses usuários respondam ao quiz, de modo que o conteúdo do site deve manter o</w:t>
+        <w:t xml:space="preserve">0% desses usuários respondam ao </w:t>
+      </w:r>
+      <w:r>
+        <w:rPr>
+          <w:rFonts w:ascii="Arial" w:hAnsi="Arial" w:cs="Arial"/>
+          <w:sz w:val="24"/>
+          <w:szCs w:val="24"/>
+        </w:rPr>
+        <w:t>quiz</w:t>
+      </w:r>
+      <w:r>
+        <w:rPr>
+          <w:rFonts w:ascii="Arial" w:hAnsi="Arial" w:cs="Arial"/>
+          <w:sz w:val="24"/>
+          <w:szCs w:val="24"/>
+        </w:rPr>
+        <w:t>,</w:t>
+      </w:r>
+      <w:r>
+        <w:rPr>
+          <w:rFonts w:ascii="Arial" w:hAnsi="Arial" w:cs="Arial"/>
+          <w:sz w:val="24"/>
+          <w:szCs w:val="24"/>
+        </w:rPr>
+        <w:t xml:space="preserve"> caso comprovado, isso demonstrara </w:t>
+      </w:r>
+      <w:r>
+        <w:rPr>
+          <w:rFonts w:ascii="Arial" w:hAnsi="Arial" w:cs="Arial"/>
+          <w:sz w:val="24"/>
+          <w:szCs w:val="24"/>
+        </w:rPr>
+        <w:t xml:space="preserve">que o conteúdo do site </w:t>
+      </w:r>
+      <w:r>
+        <w:rPr>
+          <w:rFonts w:ascii="Arial" w:hAnsi="Arial" w:cs="Arial"/>
+          <w:sz w:val="24"/>
+          <w:szCs w:val="24"/>
+        </w:rPr>
+        <w:t>consegue</w:t>
+      </w:r>
+      <w:r>
+        <w:rPr>
+          <w:rFonts w:ascii="Arial" w:hAnsi="Arial" w:cs="Arial"/>
+          <w:sz w:val="24"/>
+          <w:szCs w:val="24"/>
+        </w:rPr>
+        <w:t xml:space="preserve"> manter</w:t>
+      </w:r>
+      <w:r>
+        <w:rPr>
+          <w:rFonts w:ascii="Arial" w:hAnsi="Arial" w:cs="Arial"/>
+          <w:sz w:val="24"/>
+          <w:szCs w:val="24"/>
+        </w:rPr>
+        <w:t xml:space="preserve"> pelo menos mais da metade dos usuários </w:t>
+      </w:r>
+      <w:r>
+        <w:rPr>
+          <w:rFonts w:ascii="Arial" w:hAnsi="Arial" w:cs="Arial"/>
+          <w:sz w:val="24"/>
+          <w:szCs w:val="24"/>
+        </w:rPr>
+        <w:t>interessado</w:t>
       </w:r>
       <w:r>
         <w:rPr>
@@ -13637,38 +13031,6 @@
           <w:sz w:val="24"/>
           <w:szCs w:val="24"/>
         </w:rPr>
-        <w:t xml:space="preserve"> usuário</w:t>
-      </w:r>
-      <w:r>
-        <w:rPr>
-          <w:rFonts w:ascii="Arial" w:hAnsi="Arial" w:cs="Arial"/>
-          <w:sz w:val="24"/>
-          <w:szCs w:val="24"/>
-        </w:rPr>
-        <w:t>s</w:t>
-      </w:r>
-      <w:r>
-        <w:rPr>
-          <w:rFonts w:ascii="Arial" w:hAnsi="Arial" w:cs="Arial"/>
-          <w:sz w:val="24"/>
-          <w:szCs w:val="24"/>
-        </w:rPr>
-        <w:t xml:space="preserve"> interessado</w:t>
-      </w:r>
-      <w:r>
-        <w:rPr>
-          <w:rFonts w:ascii="Arial" w:hAnsi="Arial" w:cs="Arial"/>
-          <w:sz w:val="24"/>
-          <w:szCs w:val="24"/>
-        </w:rPr>
-        <w:t>s</w:t>
-      </w:r>
-      <w:r>
-        <w:rPr>
-          <w:rFonts w:ascii="Arial" w:hAnsi="Arial" w:cs="Arial"/>
-          <w:sz w:val="24"/>
-          <w:szCs w:val="24"/>
-        </w:rPr>
         <w:t xml:space="preserve"> até a realização do quiz</w:t>
       </w:r>
       <w:r>
@@ -13677,7 +13039,80 @@
           <w:sz w:val="24"/>
           <w:szCs w:val="24"/>
         </w:rPr>
-        <w:t xml:space="preserve">, que é sugerida ao fim da página principal. Além disso, é esperado que o retorno da porcentagem de acertos do quiz seja maior ou igual a 75%, demonstrando a qualidade do conteúdo didático apresentado no site. </w:t>
+        <w:t xml:space="preserve">, que é sugerida ao fim da página principal. Além disso, é esperado que o retorno da porcentagem de acertos do quiz </w:t>
+      </w:r>
+      <w:r>
+        <w:rPr>
+          <w:rFonts w:ascii="Arial" w:hAnsi="Arial" w:cs="Arial"/>
+          <w:sz w:val="24"/>
+          <w:szCs w:val="24"/>
+        </w:rPr>
+        <w:lastRenderedPageBreak/>
+        <w:t>seja maior ou igual a 75%</w:t>
+      </w:r>
+      <w:r>
+        <w:rPr>
+          <w:rFonts w:ascii="Arial" w:hAnsi="Arial" w:cs="Arial"/>
+          <w:sz w:val="24"/>
+          <w:szCs w:val="24"/>
+        </w:rPr>
+        <w:t xml:space="preserve">, uma nota grande que </w:t>
+      </w:r>
+      <w:r>
+        <w:rPr>
+          <w:rFonts w:ascii="Arial" w:hAnsi="Arial" w:cs="Arial"/>
+          <w:sz w:val="24"/>
+          <w:szCs w:val="24"/>
+        </w:rPr>
+        <w:t>caso</w:t>
+      </w:r>
+      <w:r>
+        <w:rPr>
+          <w:rFonts w:ascii="Arial" w:hAnsi="Arial" w:cs="Arial"/>
+          <w:sz w:val="24"/>
+          <w:szCs w:val="24"/>
+        </w:rPr>
+        <w:t xml:space="preserve"> comprovada</w:t>
+      </w:r>
+      <w:r>
+        <w:rPr>
+          <w:rFonts w:ascii="Arial" w:hAnsi="Arial" w:cs="Arial"/>
+          <w:sz w:val="24"/>
+          <w:szCs w:val="24"/>
+        </w:rPr>
+        <w:t>,</w:t>
+      </w:r>
+      <w:r>
+        <w:rPr>
+          <w:rFonts w:ascii="Arial" w:hAnsi="Arial" w:cs="Arial"/>
+          <w:sz w:val="24"/>
+          <w:szCs w:val="24"/>
+        </w:rPr>
+        <w:t xml:space="preserve"> irá</w:t>
+      </w:r>
+      <w:r>
+        <w:rPr>
+          <w:rFonts w:ascii="Arial" w:hAnsi="Arial" w:cs="Arial"/>
+          <w:sz w:val="24"/>
+          <w:szCs w:val="24"/>
+        </w:rPr>
+        <w:t xml:space="preserve"> demonstra</w:t>
+      </w:r>
+      <w:r>
+        <w:rPr>
+          <w:rFonts w:ascii="Arial" w:hAnsi="Arial" w:cs="Arial"/>
+          <w:sz w:val="24"/>
+          <w:szCs w:val="24"/>
+        </w:rPr>
+        <w:t>r</w:t>
+      </w:r>
+      <w:r>
+        <w:rPr>
+          <w:rFonts w:ascii="Arial" w:hAnsi="Arial" w:cs="Arial"/>
+          <w:sz w:val="24"/>
+          <w:szCs w:val="24"/>
+        </w:rPr>
+        <w:t xml:space="preserve"> a qualidade do conteúdo didático apresentado no site. </w:t>
       </w:r>
     </w:p>
     <w:p>
@@ -13697,7 +13132,6 @@
           <w:sz w:val="24"/>
           <w:szCs w:val="24"/>
         </w:rPr>
-        <w:lastRenderedPageBreak/>
         <w:t>O retorno intangível do site</w:t>
       </w:r>
       <w:r>
@@ -14129,7 +13563,6 @@
           <w:sz w:val="24"/>
           <w:szCs w:val="24"/>
         </w:rPr>
-        <w:lastRenderedPageBreak/>
         <w:t>6 VALIDAÇÃO</w:t>
       </w:r>
       <w:bookmarkEnd w:id="26"/>
@@ -14646,7 +14079,7 @@
           <w:sz w:val="24"/>
           <w:szCs w:val="24"/>
         </w:rPr>
-        <w:t xml:space="preserve"> e 1 tablet, sendo que esses dispositivos possuíam navegadores web e sistemas operacionais distintos, dessa maneira, algumas inconsistências no funcionamento proposto do site </w:t>
+        <w:t xml:space="preserve"> e 1 tablet, sendo que esses dispositivos possuíam navegadores web e sistemas operacionais </w:t>
       </w:r>
       <w:r>
         <w:rPr>
@@ -14655,7 +14088,7 @@
           <w:szCs w:val="24"/>
         </w:rPr>
         <w:lastRenderedPageBreak/>
-        <w:t>foram encontradas em situações especificas durante os testes</w:t>
+        <w:t>distintos, dessa maneira, algumas inconsistências no funcionamento proposto do site foram encontradas em situações especificas durante os testes</w:t>
       </w:r>
       <w:r>
         <w:rPr>
@@ -14803,25 +14236,7 @@
           <w:sz w:val="24"/>
           <w:szCs w:val="24"/>
         </w:rPr>
-        <w:t xml:space="preserve"> chamado “</w:t>
-      </w:r>
-      <w:proofErr w:type="spellStart"/>
-      <w:r>
-        <w:rPr>
-          <w:rFonts w:ascii="Arial" w:hAnsi="Arial" w:cs="Arial"/>
-          <w:sz w:val="24"/>
-          <w:szCs w:val="24"/>
-        </w:rPr>
-        <w:t>amiresponsive</w:t>
-      </w:r>
-      <w:proofErr w:type="spellEnd"/>
-      <w:r>
-        <w:rPr>
-          <w:rFonts w:ascii="Arial" w:hAnsi="Arial" w:cs="Arial"/>
-          <w:sz w:val="24"/>
-          <w:szCs w:val="24"/>
-        </w:rPr>
-        <w:t>”,</w:t>
+        <w:t xml:space="preserve"> chamado “amiresponsive”,</w:t>
       </w:r>
       <w:r>
         <w:rPr>
@@ -15369,9 +14784,8 @@
           <w:sz w:val="24"/>
           <w:szCs w:val="24"/>
         </w:rPr>
-        <w:t xml:space="preserve">verificar o resultado dos usuários do quiz no site, foi utilizado o </w:t>
-      </w:r>
-      <w:proofErr w:type="spellStart"/>
+        <w:t>verificar o resultado dos usuários do quiz no site, foi utilizado o FormPress</w:t>
+      </w:r>
       <w:r>
         <w:rPr>
           <w:rFonts w:ascii="Arial" w:hAnsi="Arial" w:cs="Arial"/>
@@ -15379,57 +14793,7 @@
           <w:sz w:val="24"/>
           <w:szCs w:val="24"/>
         </w:rPr>
-        <w:t>FormPress</w:t>
-      </w:r>
-      <w:proofErr w:type="spellEnd"/>
-      <w:r>
-        <w:rPr>
-          <w:rFonts w:ascii="Arial" w:hAnsi="Arial" w:cs="Arial"/>
-          <w:color w:val="000000" w:themeColor="text1"/>
-          <w:sz w:val="24"/>
-          <w:szCs w:val="24"/>
-        </w:rPr>
-        <w:t xml:space="preserve">, um serviço de API de formulários </w:t>
-      </w:r>
-      <w:proofErr w:type="spellStart"/>
-      <w:r>
-        <w:rPr>
-          <w:rFonts w:ascii="Arial" w:hAnsi="Arial" w:cs="Arial"/>
-          <w:color w:val="000000" w:themeColor="text1"/>
-          <w:sz w:val="24"/>
-          <w:szCs w:val="24"/>
-        </w:rPr>
-        <w:t>back-end</w:t>
-      </w:r>
-      <w:proofErr w:type="spellEnd"/>
-      <w:r>
-        <w:rPr>
-          <w:rFonts w:ascii="Arial" w:hAnsi="Arial" w:cs="Arial"/>
-          <w:color w:val="000000" w:themeColor="text1"/>
-          <w:sz w:val="24"/>
-          <w:szCs w:val="24"/>
-        </w:rPr>
-        <w:t xml:space="preserve"> que facilita a comunicação entre uma aplicação web e um servidor de banco de dados, dessa maneira, o quiz foi desenvolvido como um formulário HTML que foi conectado ao </w:t>
-      </w:r>
-      <w:proofErr w:type="spellStart"/>
-      <w:r>
-        <w:rPr>
-          <w:rFonts w:ascii="Arial" w:hAnsi="Arial" w:cs="Arial"/>
-          <w:color w:val="000000" w:themeColor="text1"/>
-          <w:sz w:val="24"/>
-          <w:szCs w:val="24"/>
-        </w:rPr>
-        <w:t>FormPress</w:t>
-      </w:r>
-      <w:proofErr w:type="spellEnd"/>
-      <w:r>
-        <w:rPr>
-          <w:rFonts w:ascii="Arial" w:hAnsi="Arial" w:cs="Arial"/>
-          <w:color w:val="000000" w:themeColor="text1"/>
-          <w:sz w:val="24"/>
-          <w:szCs w:val="24"/>
-        </w:rPr>
-        <w:t>, possibilitando a visualização d</w:t>
+        <w:t>, um serviço de API de formulários back-end que facilita a comunicação entre uma aplicação web e um servidor de banco de dados, dessa maneira, o quiz foi desenvolvido como um formulário HTML que foi conectado ao FormPress, possibilitando a visualização d</w:t>
       </w:r>
       <w:r>
         <w:rPr>
@@ -16411,7 +15775,39 @@
           <w:sz w:val="24"/>
           <w:szCs w:val="24"/>
         </w:rPr>
-        <w:t>obtidos na validação, percebe-se que no projeto como um todo foi obtido um bom desempenho, o retorno da taxa de acertos do quiz se mostrou satisfatório, demonstrando que o conteúdo do site consegue cumprir seu objetivo didático com clareza, logo, concluindo o objetivo geral do projeto com sucesso.</w:t>
+        <w:t>obtidos na validação, percebe-se que no projeto como um todo foi obtido um bom desempenho, o retorno da taxa de acertos do quiz se mostrou satisfatório, demonstrando que o conteúdo do site consegue cumprir seu objetivo didático com clareza, logo, concluindo o objetivo geral do projeto com sucesso</w:t>
+      </w:r>
+      <w:r>
+        <w:rPr>
+          <w:rFonts w:ascii="Arial" w:hAnsi="Arial" w:cs="Arial"/>
+          <w:sz w:val="24"/>
+          <w:szCs w:val="24"/>
+        </w:rPr>
+        <w:t xml:space="preserve">, apesar disso, foram observados pontos de melhoria em relação ao quiz, de maneira que a principal perspectiva de melhoria do projeto seria fazer o quiz integrado com o conteúdo do site, conforme explicado nos aspectos intangíveis do retorno esperado. </w:t>
+      </w:r>
+      <w:r>
+        <w:rPr>
+          <w:rFonts w:ascii="Arial" w:hAnsi="Arial" w:cs="Arial"/>
+          <w:sz w:val="24"/>
+          <w:szCs w:val="24"/>
+        </w:rPr>
+        <w:t xml:space="preserve">Além disso, </w:t>
+      </w:r>
+      <w:r>
+        <w:rPr>
+          <w:rFonts w:ascii="Arial" w:hAnsi="Arial" w:cs="Arial"/>
+          <w:sz w:val="24"/>
+          <w:szCs w:val="24"/>
+        </w:rPr>
+        <w:t>o site desenvolvido se mostrou funcional ao ser hospedado em um endereço na internet, de maneira que ele é responsivo nos diversos dispositivos com tamanhos de tela diferentes testados, com isso, os objetivos específicos do projeto foram completados.</w:t>
+      </w:r>
+      <w:r>
+        <w:rPr>
+          <w:rFonts w:ascii="Arial" w:hAnsi="Arial" w:cs="Arial"/>
+          <w:sz w:val="24"/>
+          <w:szCs w:val="24"/>
+        </w:rPr>
+        <w:t xml:space="preserve"> </w:t>
       </w:r>
     </w:p>
     <w:p>
@@ -16431,30 +15827,6 @@
           <w:sz w:val="24"/>
           <w:szCs w:val="24"/>
         </w:rPr>
-        <w:t xml:space="preserve">Além disso, </w:t>
-      </w:r>
-      <w:r>
-        <w:rPr>
-          <w:rFonts w:ascii="Arial" w:hAnsi="Arial" w:cs="Arial"/>
-          <w:sz w:val="24"/>
-          <w:szCs w:val="24"/>
-        </w:rPr>
-        <w:t>o site desenvolvido se mostrou funcional ao ser hospedado em um endereço na internet, de maneira que ele é responsivo nos diversos dispositivos com tamanhos de tela diferentes testados, com isso, os objetivos específicos do projeto foram completados.</w:t>
-      </w:r>
-      <w:r>
-        <w:rPr>
-          <w:rFonts w:ascii="Arial" w:hAnsi="Arial" w:cs="Arial"/>
-          <w:sz w:val="24"/>
-          <w:szCs w:val="24"/>
-        </w:rPr>
-        <w:t xml:space="preserve"> </w:t>
-      </w:r>
-      <w:r>
-        <w:rPr>
-          <w:rFonts w:ascii="Arial" w:hAnsi="Arial" w:cs="Arial"/>
-          <w:sz w:val="24"/>
-          <w:szCs w:val="24"/>
-        </w:rPr>
         <w:t>A partir disso, conclui-se que o grupo</w:t>
       </w:r>
       <w:r>
@@ -16463,31 +15835,7 @@
           <w:sz w:val="24"/>
           <w:szCs w:val="24"/>
         </w:rPr>
-        <w:t xml:space="preserve"> pôde </w:t>
-      </w:r>
-      <w:r>
-        <w:rPr>
-          <w:rFonts w:ascii="Arial" w:hAnsi="Arial" w:cs="Arial"/>
-          <w:sz w:val="24"/>
-          <w:szCs w:val="24"/>
-        </w:rPr>
-        <w:t>obter um conhecimento sólido sobre as energias renováveis</w:t>
-      </w:r>
-      <w:r>
-        <w:rPr>
-          <w:rFonts w:ascii="Arial" w:hAnsi="Arial" w:cs="Arial"/>
-          <w:sz w:val="24"/>
-          <w:szCs w:val="24"/>
-        </w:rPr>
-        <w:t xml:space="preserve"> através da montagem do relatório e do conteúdo didático apresentado no site, além de conseguir </w:t>
-      </w:r>
-      <w:r>
-        <w:rPr>
-          <w:rFonts w:ascii="Arial" w:hAnsi="Arial" w:cs="Arial"/>
-          <w:sz w:val="24"/>
-          <w:szCs w:val="24"/>
-        </w:rPr>
-        <w:t>reforçar seus conhecimentos sobre programação e desenvolvimento de aplicações web</w:t>
+        <w:t xml:space="preserve"> pôde obter um conhecimento sólido sobre as energias renováveis através da montagem do relatório e do conteúdo didático apresentado no site, além de conseguir reforçar seus conhecimentos sobre programação e desenvolvimento de aplicações web</w:t>
       </w:r>
       <w:r>
         <w:rPr>
@@ -16667,15 +16015,7 @@
           <w:sz w:val="24"/>
           <w:szCs w:val="24"/>
         </w:rPr>
-        <w:t>através do recurso dos keyframes CSS</w:t>
-      </w:r>
-      <w:r>
-        <w:rPr>
-          <w:rFonts w:ascii="Arial" w:hAnsi="Arial" w:cs="Arial"/>
-          <w:sz w:val="24"/>
-          <w:szCs w:val="24"/>
-        </w:rPr>
-        <w:t xml:space="preserve"> em conjunto com ícones do figma;</w:t>
+        <w:t>através do recurso dos keyframes CSS em conjunto com ícones do figma;</w:t>
       </w:r>
     </w:p>
     <w:p>
@@ -16747,23 +16087,7 @@
           <w:sz w:val="24"/>
           <w:szCs w:val="24"/>
         </w:rPr>
-        <w:t xml:space="preserve">Como utilizar ilustrações animadas </w:t>
-      </w:r>
-      <w:r>
-        <w:rPr>
-          <w:rFonts w:ascii="Arial" w:hAnsi="Arial" w:cs="Arial"/>
-          <w:sz w:val="24"/>
-          <w:szCs w:val="24"/>
-        </w:rPr>
-        <w:t>prontas</w:t>
-      </w:r>
-      <w:r>
-        <w:rPr>
-          <w:rFonts w:ascii="Arial" w:hAnsi="Arial" w:cs="Arial"/>
-          <w:sz w:val="24"/>
-          <w:szCs w:val="24"/>
-        </w:rPr>
-        <w:t xml:space="preserve"> </w:t>
+        <w:t xml:space="preserve">Como utilizar ilustrações animadas prontas </w:t>
       </w:r>
       <w:r>
         <w:rPr>
@@ -16839,6 +16163,7 @@
           <w:sz w:val="24"/>
           <w:szCs w:val="24"/>
         </w:rPr>
+        <w:lastRenderedPageBreak/>
         <w:t>Como fazer a</w:t>
       </w:r>
       <w:r>
@@ -16935,7 +16260,6 @@
           <w:sz w:val="24"/>
           <w:szCs w:val="24"/>
         </w:rPr>
-        <w:lastRenderedPageBreak/>
         <w:t xml:space="preserve">Como utilizar a biblioteca JavaScript owlcarousel </w:t>
       </w:r>
       <w:r>
@@ -17026,34 +16350,12 @@
     <w:p>
       <w:pPr>
         <w:pStyle w:val="PargrafodaLista"/>
-        <w:numPr>
-          <w:ilvl w:val="0"/>
-          <w:numId w:val="20"/>
-        </w:numPr>
-        <w:spacing w:line="360" w:lineRule="auto"/>
-        <w:jc w:val="both"/>
-        <w:rPr>
-          <w:rFonts w:ascii="Arial" w:hAnsi="Arial" w:cs="Arial"/>
-          <w:sz w:val="24"/>
-          <w:szCs w:val="24"/>
-        </w:rPr>
-      </w:pPr>
-      <w:r>
-        <w:rPr>
-          <w:rFonts w:ascii="Arial" w:hAnsi="Arial" w:cs="Arial"/>
-          <w:sz w:val="24"/>
-          <w:szCs w:val="24"/>
-        </w:rPr>
-        <w:t>Desvantagens e vantagens de utilizar o padrão de organização BEM no CSS em um projeto grande</w:t>
-      </w:r>
-      <w:r>
-        <w:rPr>
-          <w:rFonts w:ascii="Arial" w:hAnsi="Arial" w:cs="Arial"/>
-          <w:sz w:val="24"/>
-          <w:szCs w:val="24"/>
-        </w:rPr>
-        <w:t>;</w:t>
-      </w:r>
+        <w:rPr>
+          <w:rFonts w:ascii="Arial" w:hAnsi="Arial" w:cs="Arial"/>
+          <w:sz w:val="24"/>
+          <w:szCs w:val="24"/>
+        </w:rPr>
+      </w:pPr>
     </w:p>
     <w:p>
       <w:pPr>
@@ -17088,25 +16390,7 @@
           <w:sz w:val="24"/>
           <w:szCs w:val="24"/>
         </w:rPr>
-        <w:t>Desvantagens e vantagens da propriedade scroll-snap-</w:t>
-      </w:r>
-      <w:proofErr w:type="spellStart"/>
-      <w:r>
-        <w:rPr>
-          <w:rFonts w:ascii="Arial" w:hAnsi="Arial" w:cs="Arial"/>
-          <w:sz w:val="24"/>
-          <w:szCs w:val="24"/>
-        </w:rPr>
-        <w:t>type</w:t>
-      </w:r>
-      <w:proofErr w:type="spellEnd"/>
-      <w:r>
-        <w:rPr>
-          <w:rFonts w:ascii="Arial" w:hAnsi="Arial" w:cs="Arial"/>
-          <w:sz w:val="24"/>
-          <w:szCs w:val="24"/>
-        </w:rPr>
-        <w:t xml:space="preserve"> no CSS, utilizada em uma tentativa de fazer o site inteiro separado em formato de slides</w:t>
+        <w:t>Desvantagens e vantagens de utilizar o padrão de organização BEM no CSS em um projeto grande</w:t>
       </w:r>
       <w:r>
         <w:rPr>
@@ -17150,7 +16434,7 @@
           <w:sz w:val="24"/>
           <w:szCs w:val="24"/>
         </w:rPr>
-        <w:t>Desvantagens e vantagens da propriedade position absolute no CSS, utilizada ao longo do site todo, causando problemas e soluções ao longo do desenvolvimento</w:t>
+        <w:t>Desvantagens e vantagens da propriedade scroll-snap-type no CSS, utilizada em uma tentativa de fazer o site inteiro separado em formato de slides</w:t>
       </w:r>
       <w:r>
         <w:rPr>
@@ -17194,7 +16478,7 @@
           <w:sz w:val="24"/>
           <w:szCs w:val="24"/>
         </w:rPr>
-        <w:t>Como desenvolver um quiz no site utilizando JavaScript</w:t>
+        <w:t>Desvantagens e vantagens da propriedade position absolute no CSS, utilizada ao longo do site todo, causando problemas e soluções ao longo do desenvolvimento</w:t>
       </w:r>
       <w:r>
         <w:rPr>
@@ -17208,6 +16492,8 @@
     <w:p>
       <w:pPr>
         <w:pStyle w:val="PargrafodaLista"/>
+        <w:spacing w:line="360" w:lineRule="auto"/>
+        <w:jc w:val="both"/>
         <w:rPr>
           <w:rFonts w:ascii="Arial" w:hAnsi="Arial" w:cs="Arial"/>
           <w:sz w:val="24"/>
@@ -17236,14 +16522,20 @@
           <w:sz w:val="24"/>
           <w:szCs w:val="24"/>
         </w:rPr>
-        <w:t>Como utilizar o Formspree para fazer a simulação de um servidor no seu site e coletar dados através de um formulário HTML;</w:t>
+        <w:t>Como desenvolver um quiz no site utilizando JavaScript</w:t>
+      </w:r>
+      <w:r>
+        <w:rPr>
+          <w:rFonts w:ascii="Arial" w:hAnsi="Arial" w:cs="Arial"/>
+          <w:sz w:val="24"/>
+          <w:szCs w:val="24"/>
+        </w:rPr>
+        <w:t>;</w:t>
       </w:r>
     </w:p>
     <w:p>
       <w:pPr>
         <w:pStyle w:val="PargrafodaLista"/>
-        <w:spacing w:line="360" w:lineRule="auto"/>
-        <w:jc w:val="both"/>
         <w:rPr>
           <w:rFonts w:ascii="Arial" w:hAnsi="Arial" w:cs="Arial"/>
           <w:sz w:val="24"/>
@@ -17272,7 +16564,7 @@
           <w:sz w:val="24"/>
           <w:szCs w:val="24"/>
         </w:rPr>
-        <w:t>Como fazer a hospedagem gratuita de uma aplicação web em um domínio na internet através do GithubPages em conjunto com o Netlify;</w:t>
+        <w:t>Como utilizar o Formspree para fazer a simulação de um servidor no seu site e coletar dados através de um formulário HTML;</w:t>
       </w:r>
     </w:p>
     <w:p>
@@ -17308,43 +16600,12 @@
           <w:sz w:val="24"/>
           <w:szCs w:val="24"/>
         </w:rPr>
-        <w:t>Preço d</w:t>
-      </w:r>
-      <w:r>
-        <w:rPr>
-          <w:rFonts w:ascii="Arial" w:hAnsi="Arial" w:cs="Arial"/>
-          <w:sz w:val="24"/>
-          <w:szCs w:val="24"/>
-        </w:rPr>
-        <w:t>o</w:t>
-      </w:r>
-      <w:r>
-        <w:rPr>
-          <w:rFonts w:ascii="Arial" w:hAnsi="Arial" w:cs="Arial"/>
-          <w:sz w:val="24"/>
-          <w:szCs w:val="24"/>
-        </w:rPr>
-        <w:t xml:space="preserve"> um</w:t>
-      </w:r>
-      <w:r>
-        <w:rPr>
-          <w:rFonts w:ascii="Arial" w:hAnsi="Arial" w:cs="Arial"/>
-          <w:sz w:val="24"/>
-          <w:szCs w:val="24"/>
-        </w:rPr>
-        <w:t xml:space="preserve"> endereço de domínio</w:t>
-      </w:r>
-      <w:r>
-        <w:rPr>
-          <w:rFonts w:ascii="Arial" w:hAnsi="Arial" w:cs="Arial"/>
-          <w:sz w:val="24"/>
-          <w:szCs w:val="24"/>
-        </w:rPr>
-        <w:t xml:space="preserve"> na internet.</w:t>
-      </w:r>
-    </w:p>
-    <w:p>
-      <w:pPr>
+        <w:t>Como fazer a hospedagem gratuita de uma aplicação web em um domínio na internet através do GithubPages em conjunto com o Netlify;</w:t>
+      </w:r>
+    </w:p>
+    <w:p>
+      <w:pPr>
+        <w:pStyle w:val="PargrafodaLista"/>
         <w:spacing w:line="360" w:lineRule="auto"/>
         <w:jc w:val="both"/>
         <w:rPr>
@@ -17356,6 +16617,76 @@
     </w:p>
     <w:p>
       <w:pPr>
+        <w:pStyle w:val="PargrafodaLista"/>
+        <w:numPr>
+          <w:ilvl w:val="0"/>
+          <w:numId w:val="20"/>
+        </w:numPr>
+        <w:spacing w:line="360" w:lineRule="auto"/>
+        <w:jc w:val="both"/>
+        <w:rPr>
+          <w:rFonts w:ascii="Arial" w:hAnsi="Arial" w:cs="Arial"/>
+          <w:sz w:val="24"/>
+          <w:szCs w:val="24"/>
+        </w:rPr>
+      </w:pPr>
+      <w:r>
+        <w:rPr>
+          <w:rFonts w:ascii="Arial" w:hAnsi="Arial" w:cs="Arial"/>
+          <w:sz w:val="24"/>
+          <w:szCs w:val="24"/>
+        </w:rPr>
+        <w:t>Preço d</w:t>
+      </w:r>
+      <w:r>
+        <w:rPr>
+          <w:rFonts w:ascii="Arial" w:hAnsi="Arial" w:cs="Arial"/>
+          <w:sz w:val="24"/>
+          <w:szCs w:val="24"/>
+        </w:rPr>
+        <w:t>o</w:t>
+      </w:r>
+      <w:r>
+        <w:rPr>
+          <w:rFonts w:ascii="Arial" w:hAnsi="Arial" w:cs="Arial"/>
+          <w:sz w:val="24"/>
+          <w:szCs w:val="24"/>
+        </w:rPr>
+        <w:t xml:space="preserve"> um</w:t>
+      </w:r>
+      <w:r>
+        <w:rPr>
+          <w:rFonts w:ascii="Arial" w:hAnsi="Arial" w:cs="Arial"/>
+          <w:sz w:val="24"/>
+          <w:szCs w:val="24"/>
+        </w:rPr>
+        <w:t xml:space="preserve"> endereço de domínio</w:t>
+      </w:r>
+      <w:r>
+        <w:rPr>
+          <w:rFonts w:ascii="Arial" w:hAnsi="Arial" w:cs="Arial"/>
+          <w:sz w:val="24"/>
+          <w:szCs w:val="24"/>
+        </w:rPr>
+        <w:t xml:space="preserve"> na internet.</w:t>
+      </w:r>
+    </w:p>
+    <w:p>
+      <w:pPr>
+        <w:spacing w:line="360" w:lineRule="auto"/>
+        <w:jc w:val="both"/>
+        <w:rPr>
+          <w:rFonts w:ascii="Arial" w:hAnsi="Arial" w:cs="Arial"/>
+          <w:sz w:val="24"/>
+          <w:szCs w:val="24"/>
+        </w:rPr>
+      </w:pPr>
+    </w:p>
+    <w:p>
+      <w:pPr>
+        <w:tabs>
+          <w:tab w:val="left" w:pos="8931"/>
+        </w:tabs>
         <w:spacing w:line="360" w:lineRule="auto"/>
         <w:ind w:firstLine="360"/>
         <w:jc w:val="both"/>
@@ -17400,18 +16731,6 @@
     </w:p>
     <w:p>
       <w:pPr>
-        <w:spacing w:line="360" w:lineRule="auto"/>
-        <w:ind w:firstLine="360"/>
-        <w:jc w:val="both"/>
-        <w:rPr>
-          <w:rFonts w:ascii="Arial" w:hAnsi="Arial" w:cs="Arial"/>
-          <w:sz w:val="24"/>
-          <w:szCs w:val="24"/>
-        </w:rPr>
-      </w:pPr>
-    </w:p>
-    <w:p>
-      <w:pPr>
         <w:shd w:val="clear" w:color="auto" w:fill="FFFFFF"/>
         <w:spacing w:after="0" w:line="360" w:lineRule="auto"/>
         <w:jc w:val="both"/>
@@ -17426,20 +16745,6 @@
     </w:p>
     <w:p>
       <w:pPr>
-        <w:shd w:val="clear" w:color="auto" w:fill="FFFFFF"/>
-        <w:spacing w:after="0" w:line="360" w:lineRule="auto"/>
-        <w:jc w:val="both"/>
-        <w:rPr>
-          <w:rFonts w:ascii="Arial" w:eastAsia="Times New Roman" w:hAnsi="Arial" w:cs="Arial"/>
-          <w:color w:val="000000"/>
-          <w:sz w:val="24"/>
-          <w:szCs w:val="24"/>
-          <w:lang w:eastAsia="pt-BR"/>
-        </w:rPr>
-      </w:pPr>
-    </w:p>
-    <w:p>
-      <w:pPr>
         <w:pStyle w:val="Ttulo1"/>
         <w:spacing w:before="0" w:line="360" w:lineRule="auto"/>
         <w:rPr>
@@ -17457,7 +16762,6 @@
           <w:sz w:val="24"/>
           <w:szCs w:val="24"/>
         </w:rPr>
-        <w:lastRenderedPageBreak/>
         <w:t>REFERÊNCIAS</w:t>
       </w:r>
       <w:bookmarkEnd w:id="27"/>
@@ -17645,29 +16949,8 @@
           <w:szCs w:val="24"/>
           <w:shd w:val="clear" w:color="auto" w:fill="FFFFFF"/>
         </w:rPr>
-        <w:t xml:space="preserve">CAMPOS RODRÍGUEZ, Carlos </w:t>
-      </w:r>
-      <w:proofErr w:type="spellStart"/>
-      <w:r>
-        <w:rPr>
-          <w:rFonts w:ascii="Arial" w:hAnsi="Arial" w:cs="Arial"/>
-          <w:sz w:val="24"/>
-          <w:szCs w:val="24"/>
-          <w:shd w:val="clear" w:color="auto" w:fill="FFFFFF"/>
-        </w:rPr>
-        <w:t>Eymel</w:t>
-      </w:r>
-      <w:proofErr w:type="spellEnd"/>
-      <w:r>
-        <w:rPr>
-          <w:rFonts w:ascii="Arial" w:hAnsi="Arial" w:cs="Arial"/>
-          <w:sz w:val="24"/>
-          <w:szCs w:val="24"/>
-          <w:shd w:val="clear" w:color="auto" w:fill="FFFFFF"/>
-        </w:rPr>
-        <w:t xml:space="preserve"> et al. </w:t>
-      </w:r>
-      <w:proofErr w:type="spellStart"/>
+        <w:t xml:space="preserve">CAMPOS RODRÍGUEZ, Carlos Eymel et al. </w:t>
+      </w:r>
       <w:r>
         <w:rPr>
           <w:rFonts w:ascii="Arial" w:hAnsi="Arial" w:cs="Arial"/>
@@ -17677,297 +16960,16 @@
           <w:szCs w:val="24"/>
           <w:shd w:val="clear" w:color="auto" w:fill="FFFFFF"/>
         </w:rPr>
-        <w:t>Exergetic</w:t>
-      </w:r>
-      <w:proofErr w:type="spellEnd"/>
-      <w:r>
-        <w:rPr>
-          <w:rFonts w:ascii="Arial" w:hAnsi="Arial" w:cs="Arial"/>
-          <w:b/>
-          <w:bCs/>
+        <w:t>Exergetic and economic comparison of ORC and Kalina cycle for low temperature enhanced geothermal system in Brazil</w:t>
+      </w:r>
+      <w:r>
+        <w:rPr>
+          <w:rFonts w:ascii="Arial" w:hAnsi="Arial" w:cs="Arial"/>
           <w:sz w:val="24"/>
           <w:szCs w:val="24"/>
           <w:shd w:val="clear" w:color="auto" w:fill="FFFFFF"/>
         </w:rPr>
-        <w:t xml:space="preserve"> and </w:t>
-      </w:r>
-      <w:proofErr w:type="spellStart"/>
-      <w:r>
-        <w:rPr>
-          <w:rFonts w:ascii="Arial" w:hAnsi="Arial" w:cs="Arial"/>
-          <w:b/>
-          <w:bCs/>
-          <w:sz w:val="24"/>
-          <w:szCs w:val="24"/>
-          <w:shd w:val="clear" w:color="auto" w:fill="FFFFFF"/>
-        </w:rPr>
-        <w:t>economic</w:t>
-      </w:r>
-      <w:proofErr w:type="spellEnd"/>
-      <w:r>
-        <w:rPr>
-          <w:rFonts w:ascii="Arial" w:hAnsi="Arial" w:cs="Arial"/>
-          <w:b/>
-          <w:bCs/>
-          <w:sz w:val="24"/>
-          <w:szCs w:val="24"/>
-          <w:shd w:val="clear" w:color="auto" w:fill="FFFFFF"/>
-        </w:rPr>
-        <w:t xml:space="preserve"> </w:t>
-      </w:r>
-      <w:proofErr w:type="spellStart"/>
-      <w:r>
-        <w:rPr>
-          <w:rFonts w:ascii="Arial" w:hAnsi="Arial" w:cs="Arial"/>
-          <w:b/>
-          <w:bCs/>
-          <w:sz w:val="24"/>
-          <w:szCs w:val="24"/>
-          <w:shd w:val="clear" w:color="auto" w:fill="FFFFFF"/>
-        </w:rPr>
-        <w:t>comparison</w:t>
-      </w:r>
-      <w:proofErr w:type="spellEnd"/>
-      <w:r>
-        <w:rPr>
-          <w:rFonts w:ascii="Arial" w:hAnsi="Arial" w:cs="Arial"/>
-          <w:b/>
-          <w:bCs/>
-          <w:sz w:val="24"/>
-          <w:szCs w:val="24"/>
-          <w:shd w:val="clear" w:color="auto" w:fill="FFFFFF"/>
-        </w:rPr>
-        <w:t xml:space="preserve"> </w:t>
-      </w:r>
-      <w:proofErr w:type="spellStart"/>
-      <w:r>
-        <w:rPr>
-          <w:rFonts w:ascii="Arial" w:hAnsi="Arial" w:cs="Arial"/>
-          <w:b/>
-          <w:bCs/>
-          <w:sz w:val="24"/>
-          <w:szCs w:val="24"/>
-          <w:shd w:val="clear" w:color="auto" w:fill="FFFFFF"/>
-        </w:rPr>
-        <w:t>of</w:t>
-      </w:r>
-      <w:proofErr w:type="spellEnd"/>
-      <w:r>
-        <w:rPr>
-          <w:rFonts w:ascii="Arial" w:hAnsi="Arial" w:cs="Arial"/>
-          <w:b/>
-          <w:bCs/>
-          <w:sz w:val="24"/>
-          <w:szCs w:val="24"/>
-          <w:shd w:val="clear" w:color="auto" w:fill="FFFFFF"/>
-        </w:rPr>
-        <w:t xml:space="preserve"> ORC and </w:t>
-      </w:r>
-      <w:proofErr w:type="spellStart"/>
-      <w:r>
-        <w:rPr>
-          <w:rFonts w:ascii="Arial" w:hAnsi="Arial" w:cs="Arial"/>
-          <w:b/>
-          <w:bCs/>
-          <w:sz w:val="24"/>
-          <w:szCs w:val="24"/>
-          <w:shd w:val="clear" w:color="auto" w:fill="FFFFFF"/>
-        </w:rPr>
-        <w:t>Kalina</w:t>
-      </w:r>
-      <w:proofErr w:type="spellEnd"/>
-      <w:r>
-        <w:rPr>
-          <w:rFonts w:ascii="Arial" w:hAnsi="Arial" w:cs="Arial"/>
-          <w:b/>
-          <w:bCs/>
-          <w:sz w:val="24"/>
-          <w:szCs w:val="24"/>
-          <w:shd w:val="clear" w:color="auto" w:fill="FFFFFF"/>
-        </w:rPr>
-        <w:t xml:space="preserve"> </w:t>
-      </w:r>
-      <w:proofErr w:type="spellStart"/>
-      <w:r>
-        <w:rPr>
-          <w:rFonts w:ascii="Arial" w:hAnsi="Arial" w:cs="Arial"/>
-          <w:b/>
-          <w:bCs/>
-          <w:sz w:val="24"/>
-          <w:szCs w:val="24"/>
-          <w:shd w:val="clear" w:color="auto" w:fill="FFFFFF"/>
-        </w:rPr>
-        <w:t>cycle</w:t>
-      </w:r>
-      <w:proofErr w:type="spellEnd"/>
-      <w:r>
-        <w:rPr>
-          <w:rFonts w:ascii="Arial" w:hAnsi="Arial" w:cs="Arial"/>
-          <w:b/>
-          <w:bCs/>
-          <w:sz w:val="24"/>
-          <w:szCs w:val="24"/>
-          <w:shd w:val="clear" w:color="auto" w:fill="FFFFFF"/>
-        </w:rPr>
-        <w:t xml:space="preserve"> for </w:t>
-      </w:r>
-      <w:proofErr w:type="spellStart"/>
-      <w:r>
-        <w:rPr>
-          <w:rFonts w:ascii="Arial" w:hAnsi="Arial" w:cs="Arial"/>
-          <w:b/>
-          <w:bCs/>
-          <w:sz w:val="24"/>
-          <w:szCs w:val="24"/>
-          <w:shd w:val="clear" w:color="auto" w:fill="FFFFFF"/>
-        </w:rPr>
-        <w:t>low</w:t>
-      </w:r>
-      <w:proofErr w:type="spellEnd"/>
-      <w:r>
-        <w:rPr>
-          <w:rFonts w:ascii="Arial" w:hAnsi="Arial" w:cs="Arial"/>
-          <w:b/>
-          <w:bCs/>
-          <w:sz w:val="24"/>
-          <w:szCs w:val="24"/>
-          <w:shd w:val="clear" w:color="auto" w:fill="FFFFFF"/>
-        </w:rPr>
-        <w:t xml:space="preserve"> </w:t>
-      </w:r>
-      <w:proofErr w:type="spellStart"/>
-      <w:r>
-        <w:rPr>
-          <w:rFonts w:ascii="Arial" w:hAnsi="Arial" w:cs="Arial"/>
-          <w:b/>
-          <w:bCs/>
-          <w:sz w:val="24"/>
-          <w:szCs w:val="24"/>
-          <w:shd w:val="clear" w:color="auto" w:fill="FFFFFF"/>
-        </w:rPr>
-        <w:t>temperature</w:t>
-      </w:r>
-      <w:proofErr w:type="spellEnd"/>
-      <w:r>
-        <w:rPr>
-          <w:rFonts w:ascii="Arial" w:hAnsi="Arial" w:cs="Arial"/>
-          <w:b/>
-          <w:bCs/>
-          <w:sz w:val="24"/>
-          <w:szCs w:val="24"/>
-          <w:shd w:val="clear" w:color="auto" w:fill="FFFFFF"/>
-        </w:rPr>
-        <w:t xml:space="preserve"> </w:t>
-      </w:r>
-      <w:proofErr w:type="spellStart"/>
-      <w:r>
-        <w:rPr>
-          <w:rFonts w:ascii="Arial" w:hAnsi="Arial" w:cs="Arial"/>
-          <w:b/>
-          <w:bCs/>
-          <w:sz w:val="24"/>
-          <w:szCs w:val="24"/>
-          <w:shd w:val="clear" w:color="auto" w:fill="FFFFFF"/>
-        </w:rPr>
-        <w:t>enhanced</w:t>
-      </w:r>
-      <w:proofErr w:type="spellEnd"/>
-      <w:r>
-        <w:rPr>
-          <w:rFonts w:ascii="Arial" w:hAnsi="Arial" w:cs="Arial"/>
-          <w:b/>
-          <w:bCs/>
-          <w:sz w:val="24"/>
-          <w:szCs w:val="24"/>
-          <w:shd w:val="clear" w:color="auto" w:fill="FFFFFF"/>
-        </w:rPr>
-        <w:t xml:space="preserve"> </w:t>
-      </w:r>
-      <w:proofErr w:type="spellStart"/>
-      <w:r>
-        <w:rPr>
-          <w:rFonts w:ascii="Arial" w:hAnsi="Arial" w:cs="Arial"/>
-          <w:b/>
-          <w:bCs/>
-          <w:sz w:val="24"/>
-          <w:szCs w:val="24"/>
-          <w:shd w:val="clear" w:color="auto" w:fill="FFFFFF"/>
-        </w:rPr>
-        <w:t>geothermal</w:t>
-      </w:r>
-      <w:proofErr w:type="spellEnd"/>
-      <w:r>
-        <w:rPr>
-          <w:rFonts w:ascii="Arial" w:hAnsi="Arial" w:cs="Arial"/>
-          <w:b/>
-          <w:bCs/>
-          <w:sz w:val="24"/>
-          <w:szCs w:val="24"/>
-          <w:shd w:val="clear" w:color="auto" w:fill="FFFFFF"/>
-        </w:rPr>
-        <w:t xml:space="preserve"> system in </w:t>
-      </w:r>
-      <w:proofErr w:type="spellStart"/>
-      <w:r>
-        <w:rPr>
-          <w:rFonts w:ascii="Arial" w:hAnsi="Arial" w:cs="Arial"/>
-          <w:b/>
-          <w:bCs/>
-          <w:sz w:val="24"/>
-          <w:szCs w:val="24"/>
-          <w:shd w:val="clear" w:color="auto" w:fill="FFFFFF"/>
-        </w:rPr>
-        <w:t>Brazil</w:t>
-      </w:r>
-      <w:proofErr w:type="spellEnd"/>
-      <w:r>
-        <w:rPr>
-          <w:rFonts w:ascii="Arial" w:hAnsi="Arial" w:cs="Arial"/>
-          <w:sz w:val="24"/>
-          <w:szCs w:val="24"/>
-          <w:shd w:val="clear" w:color="auto" w:fill="FFFFFF"/>
-        </w:rPr>
-        <w:t xml:space="preserve">. Applied </w:t>
-      </w:r>
-      <w:proofErr w:type="spellStart"/>
-      <w:r>
-        <w:rPr>
-          <w:rFonts w:ascii="Arial" w:hAnsi="Arial" w:cs="Arial"/>
-          <w:sz w:val="24"/>
-          <w:szCs w:val="24"/>
-          <w:shd w:val="clear" w:color="auto" w:fill="FFFFFF"/>
-        </w:rPr>
-        <w:t>Thermal</w:t>
-      </w:r>
-      <w:proofErr w:type="spellEnd"/>
-      <w:r>
-        <w:rPr>
-          <w:rFonts w:ascii="Arial" w:hAnsi="Arial" w:cs="Arial"/>
-          <w:sz w:val="24"/>
-          <w:szCs w:val="24"/>
-          <w:shd w:val="clear" w:color="auto" w:fill="FFFFFF"/>
-        </w:rPr>
-        <w:t xml:space="preserve"> </w:t>
-      </w:r>
-      <w:proofErr w:type="spellStart"/>
-      <w:r>
-        <w:rPr>
-          <w:rFonts w:ascii="Arial" w:hAnsi="Arial" w:cs="Arial"/>
-          <w:sz w:val="24"/>
-          <w:szCs w:val="24"/>
-          <w:shd w:val="clear" w:color="auto" w:fill="FFFFFF"/>
-        </w:rPr>
-        <w:t>Engineering</w:t>
-      </w:r>
-      <w:proofErr w:type="spellEnd"/>
-      <w:r>
-        <w:rPr>
-          <w:rFonts w:ascii="Arial" w:hAnsi="Arial" w:cs="Arial"/>
-          <w:sz w:val="24"/>
-          <w:szCs w:val="24"/>
-          <w:shd w:val="clear" w:color="auto" w:fill="FFFFFF"/>
-        </w:rPr>
-        <w:t>, v. 52, n. 1, p. 109–119, 2013.</w:t>
+        <w:t>. Applied Thermal Engineering, v. 52, n. 1, p. 109–119, 2013.</w:t>
       </w:r>
     </w:p>
     <w:p>
@@ -17988,81 +16990,8 @@
           <w:sz w:val="24"/>
           <w:szCs w:val="24"/>
         </w:rPr>
-        <w:t xml:space="preserve">CA-OE (The </w:t>
-      </w:r>
-      <w:proofErr w:type="spellStart"/>
-      <w:r>
-        <w:rPr>
-          <w:rFonts w:ascii="Arial" w:hAnsi="Arial" w:cs="Arial"/>
-          <w:sz w:val="24"/>
-          <w:szCs w:val="24"/>
-        </w:rPr>
-        <w:t>Coordinated</w:t>
-      </w:r>
-      <w:proofErr w:type="spellEnd"/>
-      <w:r>
-        <w:rPr>
-          <w:rFonts w:ascii="Arial" w:hAnsi="Arial" w:cs="Arial"/>
-          <w:sz w:val="24"/>
-          <w:szCs w:val="24"/>
-        </w:rPr>
-        <w:t xml:space="preserve"> </w:t>
-      </w:r>
-      <w:proofErr w:type="spellStart"/>
-      <w:r>
-        <w:rPr>
-          <w:rFonts w:ascii="Arial" w:hAnsi="Arial" w:cs="Arial"/>
-          <w:sz w:val="24"/>
-          <w:szCs w:val="24"/>
-        </w:rPr>
-        <w:t>Action</w:t>
-      </w:r>
-      <w:proofErr w:type="spellEnd"/>
-      <w:r>
-        <w:rPr>
-          <w:rFonts w:ascii="Arial" w:hAnsi="Arial" w:cs="Arial"/>
-          <w:sz w:val="24"/>
-          <w:szCs w:val="24"/>
-        </w:rPr>
-        <w:t xml:space="preserve"> </w:t>
-      </w:r>
-      <w:proofErr w:type="spellStart"/>
-      <w:r>
-        <w:rPr>
-          <w:rFonts w:ascii="Arial" w:hAnsi="Arial" w:cs="Arial"/>
-          <w:sz w:val="24"/>
-          <w:szCs w:val="24"/>
-        </w:rPr>
-        <w:t>on</w:t>
-      </w:r>
-      <w:proofErr w:type="spellEnd"/>
-      <w:r>
-        <w:rPr>
-          <w:rFonts w:ascii="Arial" w:hAnsi="Arial" w:cs="Arial"/>
-          <w:sz w:val="24"/>
-          <w:szCs w:val="24"/>
-        </w:rPr>
-        <w:t xml:space="preserve"> </w:t>
-      </w:r>
-      <w:proofErr w:type="spellStart"/>
-      <w:r>
-        <w:rPr>
-          <w:rFonts w:ascii="Arial" w:hAnsi="Arial" w:cs="Arial"/>
-          <w:sz w:val="24"/>
-          <w:szCs w:val="24"/>
-        </w:rPr>
-        <w:t>Ocean</w:t>
-      </w:r>
-      <w:proofErr w:type="spellEnd"/>
-      <w:r>
-        <w:rPr>
-          <w:rFonts w:ascii="Arial" w:hAnsi="Arial" w:cs="Arial"/>
-          <w:sz w:val="24"/>
-          <w:szCs w:val="24"/>
-        </w:rPr>
-        <w:t xml:space="preserve"> Energy ), 2006. </w:t>
-      </w:r>
-      <w:proofErr w:type="spellStart"/>
+        <w:t xml:space="preserve">CA-OE (The Coordinated Action on Ocean Energy ), 2006. </w:t>
+      </w:r>
       <w:r>
         <w:rPr>
           <w:rFonts w:ascii="Arial" w:hAnsi="Arial" w:cs="Arial"/>
@@ -18071,9 +17000,16 @@
           <w:sz w:val="24"/>
           <w:szCs w:val="24"/>
         </w:rPr>
-        <w:t>Ocean</w:t>
-      </w:r>
-      <w:proofErr w:type="spellEnd"/>
+        <w:t>Ocean Energy Conversion in Europe: Recent advancements and prospects.</w:t>
+      </w:r>
+      <w:r>
+        <w:rPr>
+          <w:rFonts w:ascii="Arial" w:hAnsi="Arial" w:cs="Arial"/>
+          <w:sz w:val="24"/>
+          <w:szCs w:val="24"/>
+        </w:rPr>
+        <w:t xml:space="preserve"> E. Comission. Centre of Renewable</w:t>
+      </w:r>
       <w:r>
         <w:rPr>
           <w:rFonts w:ascii="Arial" w:hAnsi="Arial" w:cs="Arial"/>
@@ -18082,203 +17018,15 @@
           <w:sz w:val="24"/>
           <w:szCs w:val="24"/>
         </w:rPr>
-        <w:t xml:space="preserve"> Energy </w:t>
-      </w:r>
-      <w:proofErr w:type="spellStart"/>
-      <w:r>
-        <w:rPr>
-          <w:rFonts w:ascii="Arial" w:hAnsi="Arial" w:cs="Arial"/>
-          <w:b/>
-          <w:bCs/>
-          <w:sz w:val="24"/>
-          <w:szCs w:val="24"/>
-        </w:rPr>
-        <w:t>Conversion</w:t>
-      </w:r>
-      <w:proofErr w:type="spellEnd"/>
-      <w:r>
-        <w:rPr>
-          <w:rFonts w:ascii="Arial" w:hAnsi="Arial" w:cs="Arial"/>
-          <w:b/>
-          <w:bCs/>
-          <w:sz w:val="24"/>
-          <w:szCs w:val="24"/>
-        </w:rPr>
-        <w:t xml:space="preserve"> in </w:t>
-      </w:r>
-      <w:proofErr w:type="spellStart"/>
-      <w:r>
-        <w:rPr>
-          <w:rFonts w:ascii="Arial" w:hAnsi="Arial" w:cs="Arial"/>
-          <w:b/>
-          <w:bCs/>
-          <w:sz w:val="24"/>
-          <w:szCs w:val="24"/>
-        </w:rPr>
-        <w:t>Europe</w:t>
-      </w:r>
-      <w:proofErr w:type="spellEnd"/>
-      <w:r>
-        <w:rPr>
-          <w:rFonts w:ascii="Arial" w:hAnsi="Arial" w:cs="Arial"/>
-          <w:b/>
-          <w:bCs/>
-          <w:sz w:val="24"/>
-          <w:szCs w:val="24"/>
-        </w:rPr>
-        <w:t xml:space="preserve">: </w:t>
-      </w:r>
-      <w:proofErr w:type="spellStart"/>
-      <w:r>
-        <w:rPr>
-          <w:rFonts w:ascii="Arial" w:hAnsi="Arial" w:cs="Arial"/>
-          <w:b/>
-          <w:bCs/>
-          <w:sz w:val="24"/>
-          <w:szCs w:val="24"/>
-        </w:rPr>
-        <w:t>Recent</w:t>
-      </w:r>
-      <w:proofErr w:type="spellEnd"/>
-      <w:r>
-        <w:rPr>
-          <w:rFonts w:ascii="Arial" w:hAnsi="Arial" w:cs="Arial"/>
-          <w:b/>
-          <w:bCs/>
-          <w:sz w:val="24"/>
-          <w:szCs w:val="24"/>
-        </w:rPr>
         <w:t xml:space="preserve"> </w:t>
       </w:r>
-      <w:proofErr w:type="spellStart"/>
-      <w:r>
-        <w:rPr>
-          <w:rFonts w:ascii="Arial" w:hAnsi="Arial" w:cs="Arial"/>
-          <w:b/>
-          <w:bCs/>
-          <w:sz w:val="24"/>
-          <w:szCs w:val="24"/>
-        </w:rPr>
-        <w:t>advancements</w:t>
-      </w:r>
-      <w:proofErr w:type="spellEnd"/>
-      <w:r>
-        <w:rPr>
-          <w:rFonts w:ascii="Arial" w:hAnsi="Arial" w:cs="Arial"/>
-          <w:b/>
-          <w:bCs/>
-          <w:sz w:val="24"/>
-          <w:szCs w:val="24"/>
-        </w:rPr>
-        <w:t xml:space="preserve"> and prospects.</w:t>
-      </w:r>
-      <w:r>
-        <w:rPr>
-          <w:rFonts w:ascii="Arial" w:hAnsi="Arial" w:cs="Arial"/>
-          <w:sz w:val="24"/>
-          <w:szCs w:val="24"/>
-        </w:rPr>
-        <w:t xml:space="preserve"> E. </w:t>
-      </w:r>
-      <w:proofErr w:type="spellStart"/>
-      <w:r>
-        <w:rPr>
-          <w:rFonts w:ascii="Arial" w:hAnsi="Arial" w:cs="Arial"/>
-          <w:sz w:val="24"/>
-          <w:szCs w:val="24"/>
-        </w:rPr>
-        <w:t>Comission</w:t>
-      </w:r>
-      <w:proofErr w:type="spellEnd"/>
-      <w:r>
-        <w:rPr>
-          <w:rFonts w:ascii="Arial" w:hAnsi="Arial" w:cs="Arial"/>
-          <w:sz w:val="24"/>
-          <w:szCs w:val="24"/>
-        </w:rPr>
-        <w:t xml:space="preserve">. Centre </w:t>
-      </w:r>
-      <w:proofErr w:type="spellStart"/>
-      <w:r>
-        <w:rPr>
-          <w:rFonts w:ascii="Arial" w:hAnsi="Arial" w:cs="Arial"/>
-          <w:sz w:val="24"/>
-          <w:szCs w:val="24"/>
-        </w:rPr>
-        <w:t>of</w:t>
-      </w:r>
-      <w:proofErr w:type="spellEnd"/>
-      <w:r>
-        <w:rPr>
-          <w:rFonts w:ascii="Arial" w:hAnsi="Arial" w:cs="Arial"/>
-          <w:sz w:val="24"/>
-          <w:szCs w:val="24"/>
-        </w:rPr>
-        <w:t xml:space="preserve"> </w:t>
-      </w:r>
-      <w:proofErr w:type="spellStart"/>
-      <w:r>
-        <w:rPr>
-          <w:rFonts w:ascii="Arial" w:hAnsi="Arial" w:cs="Arial"/>
-          <w:sz w:val="24"/>
-          <w:szCs w:val="24"/>
-        </w:rPr>
-        <w:t>Renewable</w:t>
-      </w:r>
-      <w:proofErr w:type="spellEnd"/>
-      <w:r>
-        <w:rPr>
-          <w:rFonts w:ascii="Arial" w:hAnsi="Arial" w:cs="Arial"/>
-          <w:b/>
-          <w:bCs/>
-          <w:sz w:val="24"/>
-          <w:szCs w:val="24"/>
-        </w:rPr>
-        <w:t xml:space="preserve"> </w:t>
-      </w:r>
-      <w:r>
-        <w:rPr>
-          <w:rFonts w:ascii="Arial" w:hAnsi="Arial" w:cs="Arial"/>
-          <w:sz w:val="24"/>
-          <w:szCs w:val="24"/>
-        </w:rPr>
-        <w:t xml:space="preserve">Energy </w:t>
-      </w:r>
-      <w:proofErr w:type="spellStart"/>
-      <w:r>
-        <w:rPr>
-          <w:rFonts w:ascii="Arial" w:hAnsi="Arial" w:cs="Arial"/>
-          <w:sz w:val="24"/>
-          <w:szCs w:val="24"/>
-        </w:rPr>
-        <w:t>Sources</w:t>
-      </w:r>
-      <w:proofErr w:type="spellEnd"/>
-      <w:r>
-        <w:rPr>
-          <w:rFonts w:ascii="Arial" w:hAnsi="Arial" w:cs="Arial"/>
-          <w:sz w:val="24"/>
-          <w:szCs w:val="24"/>
-        </w:rPr>
-        <w:t xml:space="preserve"> for the </w:t>
-      </w:r>
-      <w:proofErr w:type="spellStart"/>
-      <w:r>
-        <w:rPr>
-          <w:rFonts w:ascii="Arial" w:hAnsi="Arial" w:cs="Arial"/>
-          <w:sz w:val="24"/>
-          <w:szCs w:val="24"/>
-        </w:rPr>
-        <w:t>European</w:t>
-      </w:r>
-      <w:proofErr w:type="spellEnd"/>
-      <w:r>
-        <w:rPr>
-          <w:rFonts w:ascii="Arial" w:hAnsi="Arial" w:cs="Arial"/>
-          <w:sz w:val="24"/>
-          <w:szCs w:val="24"/>
-        </w:rPr>
-        <w:t xml:space="preserve"> Commission. 36 pp.</w:t>
+      <w:r>
+        <w:rPr>
+          <w:rFonts w:ascii="Arial" w:hAnsi="Arial" w:cs="Arial"/>
+          <w:sz w:val="24"/>
+          <w:szCs w:val="24"/>
+        </w:rPr>
+        <w:t>Energy Sources for the European Commission. 36 pp.</w:t>
       </w:r>
     </w:p>
     <w:p>
@@ -18318,25 +17066,7 @@
           <w:sz w:val="24"/>
           <w:szCs w:val="24"/>
         </w:rPr>
-        <w:t xml:space="preserve"> </w:t>
-      </w:r>
-      <w:proofErr w:type="spellStart"/>
-      <w:r>
-        <w:rPr>
-          <w:rFonts w:ascii="Arial" w:hAnsi="Arial" w:cs="Arial"/>
-          <w:sz w:val="24"/>
-          <w:szCs w:val="24"/>
-        </w:rPr>
-        <w:t>Alfragide</w:t>
-      </w:r>
-      <w:proofErr w:type="spellEnd"/>
-      <w:r>
-        <w:rPr>
-          <w:rFonts w:ascii="Arial" w:hAnsi="Arial" w:cs="Arial"/>
-          <w:sz w:val="24"/>
-          <w:szCs w:val="24"/>
-        </w:rPr>
-        <w:t>: Instituto do</w:t>
+        <w:t xml:space="preserve"> Alfragide: Instituto do</w:t>
       </w:r>
       <w:r>
         <w:rPr>
@@ -18382,25 +17112,7 @@
           <w:sz w:val="24"/>
           <w:szCs w:val="24"/>
         </w:rPr>
-        <w:t xml:space="preserve">ESTEFEN, </w:t>
-      </w:r>
-      <w:proofErr w:type="spellStart"/>
-      <w:r>
-        <w:rPr>
-          <w:rFonts w:ascii="Arial" w:hAnsi="Arial" w:cs="Arial"/>
-          <w:sz w:val="24"/>
-          <w:szCs w:val="24"/>
-        </w:rPr>
-        <w:t>Segen</w:t>
-      </w:r>
-      <w:proofErr w:type="spellEnd"/>
-      <w:r>
-        <w:rPr>
-          <w:rFonts w:ascii="Arial" w:hAnsi="Arial" w:cs="Arial"/>
-          <w:sz w:val="24"/>
-          <w:szCs w:val="24"/>
-        </w:rPr>
-        <w:t xml:space="preserve">. </w:t>
+        <w:t xml:space="preserve">ESTEFEN, Segen. </w:t>
       </w:r>
       <w:r>
         <w:rPr>
@@ -18535,29 +17247,7 @@
           <w:szCs w:val="24"/>
           <w:shd w:val="clear" w:color="auto" w:fill="FFFFFF"/>
         </w:rPr>
-        <w:t xml:space="preserve">. [S. l.]: </w:t>
-      </w:r>
-      <w:proofErr w:type="spellStart"/>
-      <w:r>
-        <w:rPr>
-          <w:rFonts w:ascii="Arial" w:hAnsi="Arial" w:cs="Arial"/>
-          <w:color w:val="000000"/>
-          <w:sz w:val="24"/>
-          <w:szCs w:val="24"/>
-          <w:shd w:val="clear" w:color="auto" w:fill="FFFFFF"/>
-        </w:rPr>
-        <w:t>InfoEscola</w:t>
-      </w:r>
-      <w:proofErr w:type="spellEnd"/>
-      <w:r>
-        <w:rPr>
-          <w:rFonts w:ascii="Arial" w:hAnsi="Arial" w:cs="Arial"/>
-          <w:color w:val="000000"/>
-          <w:sz w:val="24"/>
-          <w:szCs w:val="24"/>
-          <w:shd w:val="clear" w:color="auto" w:fill="FFFFFF"/>
-        </w:rPr>
-        <w:t>. Disponível em: https://www.infoescola.com/energia/usina-hidreletrica/. Acesso em: 2 abr. 2022.</w:t>
+        <w:t>. [S. l.]: InfoEscola. Disponível em: https://www.infoescola.com/energia/usina-hidreletrica/. Acesso em: 2 abr. 2022.</w:t>
       </w:r>
     </w:p>
     <w:p>
@@ -18736,51 +17426,7 @@
           <w:szCs w:val="24"/>
           <w:shd w:val="clear" w:color="auto" w:fill="FFFFFF"/>
         </w:rPr>
-        <w:t xml:space="preserve">. 3. ed. </w:t>
-      </w:r>
-      <w:proofErr w:type="spellStart"/>
-      <w:r>
-        <w:rPr>
-          <w:rFonts w:ascii="Arial" w:hAnsi="Arial" w:cs="Arial"/>
-          <w:color w:val="000000"/>
-          <w:sz w:val="24"/>
-          <w:szCs w:val="24"/>
-          <w:shd w:val="clear" w:color="auto" w:fill="FFFFFF"/>
-        </w:rPr>
-        <w:t>Oswego</w:t>
-      </w:r>
-      <w:proofErr w:type="spellEnd"/>
-      <w:r>
-        <w:rPr>
-          <w:rFonts w:ascii="Arial" w:hAnsi="Arial" w:cs="Arial"/>
-          <w:color w:val="000000"/>
-          <w:sz w:val="24"/>
-          <w:szCs w:val="24"/>
-          <w:shd w:val="clear" w:color="auto" w:fill="FFFFFF"/>
-        </w:rPr>
-        <w:t xml:space="preserve">, New York: </w:t>
-      </w:r>
-      <w:proofErr w:type="spellStart"/>
-      <w:r>
-        <w:rPr>
-          <w:rFonts w:ascii="Arial" w:hAnsi="Arial" w:cs="Arial"/>
-          <w:color w:val="000000"/>
-          <w:sz w:val="24"/>
-          <w:szCs w:val="24"/>
-          <w:shd w:val="clear" w:color="auto" w:fill="FFFFFF"/>
-        </w:rPr>
-        <w:t>Thomsom</w:t>
-      </w:r>
-      <w:proofErr w:type="spellEnd"/>
-      <w:r>
-        <w:rPr>
-          <w:rFonts w:ascii="Arial" w:hAnsi="Arial" w:cs="Arial"/>
-          <w:color w:val="000000"/>
-          <w:sz w:val="24"/>
-          <w:szCs w:val="24"/>
-          <w:shd w:val="clear" w:color="auto" w:fill="FFFFFF"/>
-        </w:rPr>
-        <w:t>, 2004. cap. 1, p. 1-27.</w:t>
+        <w:t>. 3. ed. Oswego, New York: Thomsom, 2004. cap. 1, p. 1-27.</w:t>
       </w:r>
     </w:p>
     <w:p>
@@ -18795,7 +17441,6 @@
           <w:shd w:val="clear" w:color="auto" w:fill="FFFFFF"/>
         </w:rPr>
       </w:pPr>
-      <w:proofErr w:type="spellStart"/>
       <w:r>
         <w:rPr>
           <w:rFonts w:ascii="Arial" w:hAnsi="Arial" w:cs="Arial"/>
@@ -18803,39 +17448,8 @@
           <w:szCs w:val="24"/>
           <w:shd w:val="clear" w:color="auto" w:fill="FFFFFF"/>
         </w:rPr>
-        <w:t>Kavadias</w:t>
-      </w:r>
-      <w:proofErr w:type="spellEnd"/>
-      <w:r>
-        <w:rPr>
-          <w:rFonts w:ascii="Arial" w:hAnsi="Arial" w:cs="Arial"/>
-          <w:sz w:val="24"/>
-          <w:szCs w:val="24"/>
-          <w:shd w:val="clear" w:color="auto" w:fill="FFFFFF"/>
-        </w:rPr>
-        <w:t xml:space="preserve">, </w:t>
-      </w:r>
-      <w:proofErr w:type="spellStart"/>
-      <w:r>
-        <w:rPr>
-          <w:rFonts w:ascii="Arial" w:hAnsi="Arial" w:cs="Arial"/>
-          <w:sz w:val="24"/>
-          <w:szCs w:val="24"/>
-          <w:shd w:val="clear" w:color="auto" w:fill="FFFFFF"/>
-        </w:rPr>
-        <w:t>Kosmas</w:t>
-      </w:r>
-      <w:proofErr w:type="spellEnd"/>
-      <w:r>
-        <w:rPr>
-          <w:rFonts w:ascii="Arial" w:hAnsi="Arial" w:cs="Arial"/>
-          <w:sz w:val="24"/>
-          <w:szCs w:val="24"/>
-          <w:shd w:val="clear" w:color="auto" w:fill="FFFFFF"/>
-        </w:rPr>
-        <w:t xml:space="preserve"> A. et al. </w:t>
-      </w:r>
-      <w:proofErr w:type="spellStart"/>
+        <w:t xml:space="preserve">Kavadias, Kosmas A. et al. </w:t>
+      </w:r>
       <w:r>
         <w:rPr>
           <w:rFonts w:ascii="Arial" w:hAnsi="Arial" w:cs="Arial"/>
@@ -18845,240 +17459,16 @@
           <w:szCs w:val="24"/>
           <w:shd w:val="clear" w:color="auto" w:fill="FFFFFF"/>
         </w:rPr>
-        <w:t>Sizing</w:t>
-      </w:r>
-      <w:proofErr w:type="spellEnd"/>
-      <w:r>
-        <w:rPr>
-          <w:rFonts w:ascii="Arial" w:hAnsi="Arial" w:cs="Arial"/>
-          <w:b/>
-          <w:bCs/>
+        <w:t>Sizing of a solar–geothermal hybrid power plant in remote island electrical network</w:t>
+      </w:r>
+      <w:r>
+        <w:rPr>
+          <w:rFonts w:ascii="Arial" w:hAnsi="Arial" w:cs="Arial"/>
           <w:sz w:val="24"/>
           <w:szCs w:val="24"/>
           <w:shd w:val="clear" w:color="auto" w:fill="FFFFFF"/>
         </w:rPr>
-        <w:t xml:space="preserve"> </w:t>
-      </w:r>
-      <w:proofErr w:type="spellStart"/>
-      <w:r>
-        <w:rPr>
-          <w:rFonts w:ascii="Arial" w:hAnsi="Arial" w:cs="Arial"/>
-          <w:b/>
-          <w:bCs/>
-          <w:sz w:val="24"/>
-          <w:szCs w:val="24"/>
-          <w:shd w:val="clear" w:color="auto" w:fill="FFFFFF"/>
-        </w:rPr>
-        <w:t>of</w:t>
-      </w:r>
-      <w:proofErr w:type="spellEnd"/>
-      <w:r>
-        <w:rPr>
-          <w:rFonts w:ascii="Arial" w:hAnsi="Arial" w:cs="Arial"/>
-          <w:b/>
-          <w:bCs/>
-          <w:sz w:val="24"/>
-          <w:szCs w:val="24"/>
-          <w:shd w:val="clear" w:color="auto" w:fill="FFFFFF"/>
-        </w:rPr>
-        <w:t xml:space="preserve"> a solar–</w:t>
-      </w:r>
-      <w:proofErr w:type="spellStart"/>
-      <w:r>
-        <w:rPr>
-          <w:rFonts w:ascii="Arial" w:hAnsi="Arial" w:cs="Arial"/>
-          <w:b/>
-          <w:bCs/>
-          <w:sz w:val="24"/>
-          <w:szCs w:val="24"/>
-          <w:shd w:val="clear" w:color="auto" w:fill="FFFFFF"/>
-        </w:rPr>
-        <w:t>geothermal</w:t>
-      </w:r>
-      <w:proofErr w:type="spellEnd"/>
-      <w:r>
-        <w:rPr>
-          <w:rFonts w:ascii="Arial" w:hAnsi="Arial" w:cs="Arial"/>
-          <w:b/>
-          <w:bCs/>
-          <w:sz w:val="24"/>
-          <w:szCs w:val="24"/>
-          <w:shd w:val="clear" w:color="auto" w:fill="FFFFFF"/>
-        </w:rPr>
-        <w:t xml:space="preserve"> </w:t>
-      </w:r>
-      <w:proofErr w:type="spellStart"/>
-      <w:r>
-        <w:rPr>
-          <w:rFonts w:ascii="Arial" w:hAnsi="Arial" w:cs="Arial"/>
-          <w:b/>
-          <w:bCs/>
-          <w:sz w:val="24"/>
-          <w:szCs w:val="24"/>
-          <w:shd w:val="clear" w:color="auto" w:fill="FFFFFF"/>
-        </w:rPr>
-        <w:t>hybrid</w:t>
-      </w:r>
-      <w:proofErr w:type="spellEnd"/>
-      <w:r>
-        <w:rPr>
-          <w:rFonts w:ascii="Arial" w:hAnsi="Arial" w:cs="Arial"/>
-          <w:b/>
-          <w:bCs/>
-          <w:sz w:val="24"/>
-          <w:szCs w:val="24"/>
-          <w:shd w:val="clear" w:color="auto" w:fill="FFFFFF"/>
-        </w:rPr>
-        <w:t xml:space="preserve"> </w:t>
-      </w:r>
-      <w:proofErr w:type="spellStart"/>
-      <w:r>
-        <w:rPr>
-          <w:rFonts w:ascii="Arial" w:hAnsi="Arial" w:cs="Arial"/>
-          <w:b/>
-          <w:bCs/>
-          <w:sz w:val="24"/>
-          <w:szCs w:val="24"/>
-          <w:shd w:val="clear" w:color="auto" w:fill="FFFFFF"/>
-        </w:rPr>
-        <w:t>power</w:t>
-      </w:r>
-      <w:proofErr w:type="spellEnd"/>
-      <w:r>
-        <w:rPr>
-          <w:rFonts w:ascii="Arial" w:hAnsi="Arial" w:cs="Arial"/>
-          <w:b/>
-          <w:bCs/>
-          <w:sz w:val="24"/>
-          <w:szCs w:val="24"/>
-          <w:shd w:val="clear" w:color="auto" w:fill="FFFFFF"/>
-        </w:rPr>
-        <w:t xml:space="preserve"> </w:t>
-      </w:r>
-      <w:proofErr w:type="spellStart"/>
-      <w:r>
-        <w:rPr>
-          <w:rFonts w:ascii="Arial" w:hAnsi="Arial" w:cs="Arial"/>
-          <w:b/>
-          <w:bCs/>
-          <w:sz w:val="24"/>
-          <w:szCs w:val="24"/>
-          <w:shd w:val="clear" w:color="auto" w:fill="FFFFFF"/>
-        </w:rPr>
-        <w:t>plant</w:t>
-      </w:r>
-      <w:proofErr w:type="spellEnd"/>
-      <w:r>
-        <w:rPr>
-          <w:rFonts w:ascii="Arial" w:hAnsi="Arial" w:cs="Arial"/>
-          <w:b/>
-          <w:bCs/>
-          <w:sz w:val="24"/>
-          <w:szCs w:val="24"/>
-          <w:shd w:val="clear" w:color="auto" w:fill="FFFFFF"/>
-        </w:rPr>
-        <w:t xml:space="preserve"> in </w:t>
-      </w:r>
-      <w:proofErr w:type="spellStart"/>
-      <w:r>
-        <w:rPr>
-          <w:rFonts w:ascii="Arial" w:hAnsi="Arial" w:cs="Arial"/>
-          <w:b/>
-          <w:bCs/>
-          <w:sz w:val="24"/>
-          <w:szCs w:val="24"/>
-          <w:shd w:val="clear" w:color="auto" w:fill="FFFFFF"/>
-        </w:rPr>
-        <w:t>remote</w:t>
-      </w:r>
-      <w:proofErr w:type="spellEnd"/>
-      <w:r>
-        <w:rPr>
-          <w:rFonts w:ascii="Arial" w:hAnsi="Arial" w:cs="Arial"/>
-          <w:b/>
-          <w:bCs/>
-          <w:sz w:val="24"/>
-          <w:szCs w:val="24"/>
-          <w:shd w:val="clear" w:color="auto" w:fill="FFFFFF"/>
-        </w:rPr>
-        <w:t xml:space="preserve"> </w:t>
-      </w:r>
-      <w:proofErr w:type="spellStart"/>
-      <w:r>
-        <w:rPr>
-          <w:rFonts w:ascii="Arial" w:hAnsi="Arial" w:cs="Arial"/>
-          <w:b/>
-          <w:bCs/>
-          <w:sz w:val="24"/>
-          <w:szCs w:val="24"/>
-          <w:shd w:val="clear" w:color="auto" w:fill="FFFFFF"/>
-        </w:rPr>
-        <w:t>island</w:t>
-      </w:r>
-      <w:proofErr w:type="spellEnd"/>
-      <w:r>
-        <w:rPr>
-          <w:rFonts w:ascii="Arial" w:hAnsi="Arial" w:cs="Arial"/>
-          <w:b/>
-          <w:bCs/>
-          <w:sz w:val="24"/>
-          <w:szCs w:val="24"/>
-          <w:shd w:val="clear" w:color="auto" w:fill="FFFFFF"/>
-        </w:rPr>
-        <w:t xml:space="preserve"> </w:t>
-      </w:r>
-      <w:proofErr w:type="spellStart"/>
-      <w:r>
-        <w:rPr>
-          <w:rFonts w:ascii="Arial" w:hAnsi="Arial" w:cs="Arial"/>
-          <w:b/>
-          <w:bCs/>
-          <w:sz w:val="24"/>
-          <w:szCs w:val="24"/>
-          <w:shd w:val="clear" w:color="auto" w:fill="FFFFFF"/>
-        </w:rPr>
-        <w:t>electrical</w:t>
-      </w:r>
-      <w:proofErr w:type="spellEnd"/>
-      <w:r>
-        <w:rPr>
-          <w:rFonts w:ascii="Arial" w:hAnsi="Arial" w:cs="Arial"/>
-          <w:b/>
-          <w:bCs/>
-          <w:sz w:val="24"/>
-          <w:szCs w:val="24"/>
-          <w:shd w:val="clear" w:color="auto" w:fill="FFFFFF"/>
-        </w:rPr>
-        <w:t xml:space="preserve"> network</w:t>
-      </w:r>
-      <w:r>
-        <w:rPr>
-          <w:rFonts w:ascii="Arial" w:hAnsi="Arial" w:cs="Arial"/>
-          <w:sz w:val="24"/>
-          <w:szCs w:val="24"/>
-          <w:shd w:val="clear" w:color="auto" w:fill="FFFFFF"/>
-        </w:rPr>
-        <w:t xml:space="preserve">. </w:t>
-      </w:r>
-      <w:proofErr w:type="spellStart"/>
-      <w:r>
-        <w:rPr>
-          <w:rFonts w:ascii="Arial" w:hAnsi="Arial" w:cs="Arial"/>
-          <w:sz w:val="24"/>
-          <w:szCs w:val="24"/>
-          <w:shd w:val="clear" w:color="auto" w:fill="FFFFFF"/>
-        </w:rPr>
-        <w:t>EnergyProcedia</w:t>
-      </w:r>
-      <w:proofErr w:type="spellEnd"/>
-      <w:r>
-        <w:rPr>
-          <w:rFonts w:ascii="Arial" w:hAnsi="Arial" w:cs="Arial"/>
-          <w:sz w:val="24"/>
-          <w:szCs w:val="24"/>
-          <w:shd w:val="clear" w:color="auto" w:fill="FFFFFF"/>
-        </w:rPr>
-        <w:t>, v. 157, p. 901–908, 2019.</w:t>
+        <w:t>. EnergyProcedia, v. 157, p. 901–908, 2019.</w:t>
       </w:r>
     </w:p>
     <w:p>
@@ -19108,183 +17498,7 @@
           <w:sz w:val="24"/>
           <w:szCs w:val="24"/>
         </w:rPr>
-        <w:t xml:space="preserve">Life </w:t>
-      </w:r>
-      <w:proofErr w:type="spellStart"/>
-      <w:r>
-        <w:rPr>
-          <w:rFonts w:ascii="Arial" w:hAnsi="Arial" w:cs="Arial"/>
-          <w:b/>
-          <w:bCs/>
-          <w:sz w:val="24"/>
-          <w:szCs w:val="24"/>
-        </w:rPr>
-        <w:t>cycle</w:t>
-      </w:r>
-      <w:proofErr w:type="spellEnd"/>
-      <w:r>
-        <w:rPr>
-          <w:rFonts w:ascii="Arial" w:hAnsi="Arial" w:cs="Arial"/>
-          <w:b/>
-          <w:bCs/>
-          <w:sz w:val="24"/>
-          <w:szCs w:val="24"/>
-        </w:rPr>
-        <w:t xml:space="preserve"> assessment </w:t>
-      </w:r>
-      <w:proofErr w:type="spellStart"/>
-      <w:r>
-        <w:rPr>
-          <w:rFonts w:ascii="Arial" w:hAnsi="Arial" w:cs="Arial"/>
-          <w:b/>
-          <w:bCs/>
-          <w:sz w:val="24"/>
-          <w:szCs w:val="24"/>
-        </w:rPr>
-        <w:t>of</w:t>
-      </w:r>
-      <w:proofErr w:type="spellEnd"/>
-      <w:r>
-        <w:rPr>
-          <w:rFonts w:ascii="Arial" w:hAnsi="Arial" w:cs="Arial"/>
-          <w:b/>
-          <w:bCs/>
-          <w:sz w:val="24"/>
-          <w:szCs w:val="24"/>
-        </w:rPr>
-        <w:t xml:space="preserve"> the </w:t>
-      </w:r>
-      <w:proofErr w:type="spellStart"/>
-      <w:r>
-        <w:rPr>
-          <w:rFonts w:ascii="Arial" w:hAnsi="Arial" w:cs="Arial"/>
-          <w:b/>
-          <w:bCs/>
-          <w:sz w:val="24"/>
-          <w:szCs w:val="24"/>
-        </w:rPr>
-        <w:t>sugarcane</w:t>
-      </w:r>
-      <w:proofErr w:type="spellEnd"/>
-      <w:r>
-        <w:rPr>
-          <w:rFonts w:ascii="Arial" w:hAnsi="Arial" w:cs="Arial"/>
-          <w:b/>
-          <w:bCs/>
-          <w:sz w:val="24"/>
-          <w:szCs w:val="24"/>
-        </w:rPr>
-        <w:t xml:space="preserve"> bagasse </w:t>
-      </w:r>
-      <w:proofErr w:type="spellStart"/>
-      <w:r>
-        <w:rPr>
-          <w:rFonts w:ascii="Arial" w:hAnsi="Arial" w:cs="Arial"/>
-          <w:b/>
-          <w:bCs/>
-          <w:sz w:val="24"/>
-          <w:szCs w:val="24"/>
-        </w:rPr>
-        <w:t>electricity</w:t>
-      </w:r>
-      <w:proofErr w:type="spellEnd"/>
-      <w:r>
-        <w:rPr>
-          <w:rFonts w:ascii="Arial" w:hAnsi="Arial" w:cs="Arial"/>
-          <w:b/>
-          <w:bCs/>
-          <w:sz w:val="24"/>
-          <w:szCs w:val="24"/>
-        </w:rPr>
-        <w:t xml:space="preserve"> </w:t>
-      </w:r>
-      <w:proofErr w:type="spellStart"/>
-      <w:r>
-        <w:rPr>
-          <w:rFonts w:ascii="Arial" w:hAnsi="Arial" w:cs="Arial"/>
-          <w:b/>
-          <w:bCs/>
-          <w:sz w:val="24"/>
-          <w:szCs w:val="24"/>
-        </w:rPr>
-        <w:t>generation</w:t>
-      </w:r>
-      <w:proofErr w:type="spellEnd"/>
-      <w:r>
-        <w:rPr>
-          <w:rFonts w:ascii="Arial" w:hAnsi="Arial" w:cs="Arial"/>
-          <w:b/>
-          <w:bCs/>
-          <w:sz w:val="24"/>
-          <w:szCs w:val="24"/>
-        </w:rPr>
-        <w:t xml:space="preserve"> in </w:t>
-      </w:r>
-      <w:proofErr w:type="spellStart"/>
-      <w:r>
-        <w:rPr>
-          <w:rFonts w:ascii="Arial" w:hAnsi="Arial" w:cs="Arial"/>
-          <w:b/>
-          <w:bCs/>
-          <w:sz w:val="24"/>
-          <w:szCs w:val="24"/>
-        </w:rPr>
-        <w:t>Brazil</w:t>
-      </w:r>
-      <w:proofErr w:type="spellEnd"/>
-      <w:r>
-        <w:rPr>
-          <w:rFonts w:ascii="Arial" w:hAnsi="Arial" w:cs="Arial"/>
-          <w:b/>
-          <w:bCs/>
-          <w:sz w:val="24"/>
-          <w:szCs w:val="24"/>
-        </w:rPr>
-        <w:t xml:space="preserve">. </w:t>
-      </w:r>
-      <w:proofErr w:type="spellStart"/>
-      <w:r>
-        <w:rPr>
-          <w:rFonts w:ascii="Arial" w:hAnsi="Arial" w:cs="Arial"/>
-          <w:b/>
-          <w:bCs/>
-          <w:sz w:val="24"/>
-          <w:szCs w:val="24"/>
-        </w:rPr>
-        <w:t>Renewable</w:t>
-      </w:r>
-      <w:proofErr w:type="spellEnd"/>
-      <w:r>
-        <w:rPr>
-          <w:rFonts w:ascii="Arial" w:hAnsi="Arial" w:cs="Arial"/>
-          <w:b/>
-          <w:bCs/>
-          <w:sz w:val="24"/>
-          <w:szCs w:val="24"/>
-        </w:rPr>
-        <w:t xml:space="preserve"> and </w:t>
-      </w:r>
-      <w:proofErr w:type="spellStart"/>
-      <w:r>
-        <w:rPr>
-          <w:rFonts w:ascii="Arial" w:hAnsi="Arial" w:cs="Arial"/>
-          <w:b/>
-          <w:bCs/>
-          <w:sz w:val="24"/>
-          <w:szCs w:val="24"/>
-        </w:rPr>
-        <w:t>Sustainable</w:t>
-      </w:r>
-      <w:proofErr w:type="spellEnd"/>
-      <w:r>
-        <w:rPr>
-          <w:rFonts w:ascii="Arial" w:hAnsi="Arial" w:cs="Arial"/>
-          <w:b/>
-          <w:bCs/>
-          <w:sz w:val="24"/>
-          <w:szCs w:val="24"/>
-        </w:rPr>
-        <w:t xml:space="preserve"> Energy Reviews</w:t>
+        <w:t>Life cycle assessment of the sugarcane bagasse electricity generation in Brazil. Renewable and Sustainable Energy Reviews</w:t>
       </w:r>
       <w:r>
         <w:rPr>
@@ -19316,20 +17530,8 @@
           <w:szCs w:val="24"/>
           <w:shd w:val="clear" w:color="auto" w:fill="FFFFFF"/>
         </w:rPr>
-        <w:t xml:space="preserve">LOPEZ, Ricardo </w:t>
-      </w:r>
-      <w:proofErr w:type="spellStart"/>
-      <w:r>
-        <w:rPr>
-          <w:rFonts w:ascii="Arial" w:hAnsi="Arial" w:cs="Arial"/>
-          <w:color w:val="000000"/>
-          <w:sz w:val="24"/>
-          <w:szCs w:val="24"/>
-          <w:shd w:val="clear" w:color="auto" w:fill="FFFFFF"/>
-        </w:rPr>
-        <w:t>Aldabó</w:t>
-      </w:r>
-      <w:proofErr w:type="spellEnd"/>
+        <w:t>LOPEZ, Ricardo Aldabó</w:t>
+      </w:r>
       <w:r>
         <w:rPr>
           <w:rFonts w:ascii="Arial" w:hAnsi="Arial" w:cs="Arial"/>
@@ -19374,7 +17576,6 @@
         </w:rPr>
         <w:t xml:space="preserve">LUND, John W. </w:t>
       </w:r>
-      <w:proofErr w:type="spellStart"/>
       <w:r>
         <w:rPr>
           <w:rFonts w:ascii="Arial" w:hAnsi="Arial" w:cs="Arial"/>
@@ -19384,19 +17585,7 @@
           <w:szCs w:val="24"/>
           <w:shd w:val="clear" w:color="auto" w:fill="FFFFFF"/>
         </w:rPr>
-        <w:t>Geothermal</w:t>
-      </w:r>
-      <w:proofErr w:type="spellEnd"/>
-      <w:r>
-        <w:rPr>
-          <w:rFonts w:ascii="Arial" w:hAnsi="Arial" w:cs="Arial"/>
-          <w:b/>
-          <w:bCs/>
-          <w:sz w:val="24"/>
-          <w:szCs w:val="24"/>
-          <w:shd w:val="clear" w:color="auto" w:fill="FFFFFF"/>
-        </w:rPr>
-        <w:t xml:space="preserve"> Energy</w:t>
+        <w:t>Geothermal Energy</w:t>
       </w:r>
       <w:r>
         <w:rPr>
@@ -19703,27 +17892,7 @@
           <w:shd w:val="clear" w:color="auto" w:fill="FFFFFF"/>
         </w:rPr>
         <w:lastRenderedPageBreak/>
-        <w:t xml:space="preserve">PRANANTO, </w:t>
-      </w:r>
-      <w:proofErr w:type="spellStart"/>
-      <w:r>
-        <w:rPr>
-          <w:rFonts w:ascii="Arial" w:hAnsi="Arial" w:cs="Arial"/>
-          <w:sz w:val="24"/>
-          <w:szCs w:val="24"/>
-          <w:shd w:val="clear" w:color="auto" w:fill="FFFFFF"/>
-        </w:rPr>
-        <w:t>Lukman</w:t>
-      </w:r>
-      <w:proofErr w:type="spellEnd"/>
-      <w:r>
-        <w:rPr>
-          <w:rFonts w:ascii="Arial" w:hAnsi="Arial" w:cs="Arial"/>
-          <w:sz w:val="24"/>
-          <w:szCs w:val="24"/>
-          <w:shd w:val="clear" w:color="auto" w:fill="FFFFFF"/>
-        </w:rPr>
-        <w:t xml:space="preserve"> Adi et al</w:t>
+        <w:t>PRANANTO, Lukman Adi et al</w:t>
       </w:r>
       <w:r>
         <w:rPr>
@@ -19734,293 +17903,16 @@
           <w:szCs w:val="24"/>
           <w:shd w:val="clear" w:color="auto" w:fill="FFFFFF"/>
         </w:rPr>
-        <w:t xml:space="preserve">. </w:t>
-      </w:r>
-      <w:proofErr w:type="spellStart"/>
-      <w:r>
-        <w:rPr>
-          <w:rFonts w:ascii="Arial" w:hAnsi="Arial" w:cs="Arial"/>
-          <w:b/>
-          <w:bCs/>
+        <w:t>. Dry steam cycle application for excess steam utilization</w:t>
+      </w:r>
+      <w:r>
+        <w:rPr>
+          <w:rFonts w:ascii="Arial" w:hAnsi="Arial" w:cs="Arial"/>
           <w:sz w:val="24"/>
           <w:szCs w:val="24"/>
           <w:shd w:val="clear" w:color="auto" w:fill="FFFFFF"/>
         </w:rPr>
-        <w:t>Dry</w:t>
-      </w:r>
-      <w:proofErr w:type="spellEnd"/>
-      <w:r>
-        <w:rPr>
-          <w:rFonts w:ascii="Arial" w:hAnsi="Arial" w:cs="Arial"/>
-          <w:b/>
-          <w:bCs/>
-          <w:sz w:val="24"/>
-          <w:szCs w:val="24"/>
-          <w:shd w:val="clear" w:color="auto" w:fill="FFFFFF"/>
-        </w:rPr>
-        <w:t xml:space="preserve"> </w:t>
-      </w:r>
-      <w:proofErr w:type="spellStart"/>
-      <w:r>
-        <w:rPr>
-          <w:rFonts w:ascii="Arial" w:hAnsi="Arial" w:cs="Arial"/>
-          <w:b/>
-          <w:bCs/>
-          <w:sz w:val="24"/>
-          <w:szCs w:val="24"/>
-          <w:shd w:val="clear" w:color="auto" w:fill="FFFFFF"/>
-        </w:rPr>
-        <w:t>steam</w:t>
-      </w:r>
-      <w:proofErr w:type="spellEnd"/>
-      <w:r>
-        <w:rPr>
-          <w:rFonts w:ascii="Arial" w:hAnsi="Arial" w:cs="Arial"/>
-          <w:b/>
-          <w:bCs/>
-          <w:sz w:val="24"/>
-          <w:szCs w:val="24"/>
-          <w:shd w:val="clear" w:color="auto" w:fill="FFFFFF"/>
-        </w:rPr>
-        <w:t xml:space="preserve"> </w:t>
-      </w:r>
-      <w:proofErr w:type="spellStart"/>
-      <w:r>
-        <w:rPr>
-          <w:rFonts w:ascii="Arial" w:hAnsi="Arial" w:cs="Arial"/>
-          <w:b/>
-          <w:bCs/>
-          <w:sz w:val="24"/>
-          <w:szCs w:val="24"/>
-          <w:shd w:val="clear" w:color="auto" w:fill="FFFFFF"/>
-        </w:rPr>
-        <w:t>cycle</w:t>
-      </w:r>
-      <w:proofErr w:type="spellEnd"/>
-      <w:r>
-        <w:rPr>
-          <w:rFonts w:ascii="Arial" w:hAnsi="Arial" w:cs="Arial"/>
-          <w:b/>
-          <w:bCs/>
-          <w:sz w:val="24"/>
-          <w:szCs w:val="24"/>
-          <w:shd w:val="clear" w:color="auto" w:fill="FFFFFF"/>
-        </w:rPr>
-        <w:t xml:space="preserve"> </w:t>
-      </w:r>
-      <w:proofErr w:type="spellStart"/>
-      <w:r>
-        <w:rPr>
-          <w:rFonts w:ascii="Arial" w:hAnsi="Arial" w:cs="Arial"/>
-          <w:b/>
-          <w:bCs/>
-          <w:sz w:val="24"/>
-          <w:szCs w:val="24"/>
-          <w:shd w:val="clear" w:color="auto" w:fill="FFFFFF"/>
-        </w:rPr>
-        <w:t>application</w:t>
-      </w:r>
-      <w:proofErr w:type="spellEnd"/>
-      <w:r>
-        <w:rPr>
-          <w:rFonts w:ascii="Arial" w:hAnsi="Arial" w:cs="Arial"/>
-          <w:b/>
-          <w:bCs/>
-          <w:sz w:val="24"/>
-          <w:szCs w:val="24"/>
-          <w:shd w:val="clear" w:color="auto" w:fill="FFFFFF"/>
-        </w:rPr>
-        <w:t xml:space="preserve"> for </w:t>
-      </w:r>
-      <w:proofErr w:type="spellStart"/>
-      <w:r>
-        <w:rPr>
-          <w:rFonts w:ascii="Arial" w:hAnsi="Arial" w:cs="Arial"/>
-          <w:b/>
-          <w:bCs/>
-          <w:sz w:val="24"/>
-          <w:szCs w:val="24"/>
-          <w:shd w:val="clear" w:color="auto" w:fill="FFFFFF"/>
-        </w:rPr>
-        <w:t>excess</w:t>
-      </w:r>
-      <w:proofErr w:type="spellEnd"/>
-      <w:r>
-        <w:rPr>
-          <w:rFonts w:ascii="Arial" w:hAnsi="Arial" w:cs="Arial"/>
-          <w:b/>
-          <w:bCs/>
-          <w:sz w:val="24"/>
-          <w:szCs w:val="24"/>
-          <w:shd w:val="clear" w:color="auto" w:fill="FFFFFF"/>
-        </w:rPr>
-        <w:t xml:space="preserve"> </w:t>
-      </w:r>
-      <w:proofErr w:type="spellStart"/>
-      <w:r>
-        <w:rPr>
-          <w:rFonts w:ascii="Arial" w:hAnsi="Arial" w:cs="Arial"/>
-          <w:b/>
-          <w:bCs/>
-          <w:sz w:val="24"/>
-          <w:szCs w:val="24"/>
-          <w:shd w:val="clear" w:color="auto" w:fill="FFFFFF"/>
-        </w:rPr>
-        <w:t>steam</w:t>
-      </w:r>
-      <w:proofErr w:type="spellEnd"/>
-      <w:r>
-        <w:rPr>
-          <w:rFonts w:ascii="Arial" w:hAnsi="Arial" w:cs="Arial"/>
-          <w:b/>
-          <w:bCs/>
-          <w:sz w:val="24"/>
-          <w:szCs w:val="24"/>
-          <w:shd w:val="clear" w:color="auto" w:fill="FFFFFF"/>
-        </w:rPr>
-        <w:t xml:space="preserve"> </w:t>
-      </w:r>
-      <w:proofErr w:type="spellStart"/>
-      <w:r>
-        <w:rPr>
-          <w:rFonts w:ascii="Arial" w:hAnsi="Arial" w:cs="Arial"/>
-          <w:b/>
-          <w:bCs/>
-          <w:sz w:val="24"/>
-          <w:szCs w:val="24"/>
-          <w:shd w:val="clear" w:color="auto" w:fill="FFFFFF"/>
-        </w:rPr>
-        <w:t>utilization</w:t>
-      </w:r>
-      <w:proofErr w:type="spellEnd"/>
-      <w:r>
-        <w:rPr>
-          <w:rFonts w:ascii="Arial" w:hAnsi="Arial" w:cs="Arial"/>
-          <w:sz w:val="24"/>
-          <w:szCs w:val="24"/>
-          <w:shd w:val="clear" w:color="auto" w:fill="FFFFFF"/>
-        </w:rPr>
-        <w:t xml:space="preserve">: </w:t>
-      </w:r>
-      <w:proofErr w:type="spellStart"/>
-      <w:r>
-        <w:rPr>
-          <w:rFonts w:ascii="Arial" w:hAnsi="Arial" w:cs="Arial"/>
-          <w:sz w:val="24"/>
-          <w:szCs w:val="24"/>
-          <w:shd w:val="clear" w:color="auto" w:fill="FFFFFF"/>
-        </w:rPr>
-        <w:t>Kamojang</w:t>
-      </w:r>
-      <w:proofErr w:type="spellEnd"/>
-      <w:r>
-        <w:rPr>
-          <w:rFonts w:ascii="Arial" w:hAnsi="Arial" w:cs="Arial"/>
-          <w:sz w:val="24"/>
-          <w:szCs w:val="24"/>
-          <w:shd w:val="clear" w:color="auto" w:fill="FFFFFF"/>
-        </w:rPr>
-        <w:t xml:space="preserve"> </w:t>
-      </w:r>
-      <w:proofErr w:type="spellStart"/>
-      <w:r>
-        <w:rPr>
-          <w:rFonts w:ascii="Arial" w:hAnsi="Arial" w:cs="Arial"/>
-          <w:sz w:val="24"/>
-          <w:szCs w:val="24"/>
-          <w:shd w:val="clear" w:color="auto" w:fill="FFFFFF"/>
-        </w:rPr>
-        <w:t>geothermal</w:t>
-      </w:r>
-      <w:proofErr w:type="spellEnd"/>
-      <w:r>
-        <w:rPr>
-          <w:rFonts w:ascii="Arial" w:hAnsi="Arial" w:cs="Arial"/>
-          <w:sz w:val="24"/>
-          <w:szCs w:val="24"/>
-          <w:shd w:val="clear" w:color="auto" w:fill="FFFFFF"/>
-        </w:rPr>
-        <w:t xml:space="preserve"> </w:t>
-      </w:r>
-      <w:proofErr w:type="spellStart"/>
-      <w:r>
-        <w:rPr>
-          <w:rFonts w:ascii="Arial" w:hAnsi="Arial" w:cs="Arial"/>
-          <w:sz w:val="24"/>
-          <w:szCs w:val="24"/>
-          <w:shd w:val="clear" w:color="auto" w:fill="FFFFFF"/>
-        </w:rPr>
-        <w:t>power</w:t>
-      </w:r>
-      <w:proofErr w:type="spellEnd"/>
-      <w:r>
-        <w:rPr>
-          <w:rFonts w:ascii="Arial" w:hAnsi="Arial" w:cs="Arial"/>
-          <w:sz w:val="24"/>
-          <w:szCs w:val="24"/>
-          <w:shd w:val="clear" w:color="auto" w:fill="FFFFFF"/>
-        </w:rPr>
-        <w:t xml:space="preserve"> </w:t>
-      </w:r>
-      <w:proofErr w:type="spellStart"/>
-      <w:r>
-        <w:rPr>
-          <w:rFonts w:ascii="Arial" w:hAnsi="Arial" w:cs="Arial"/>
-          <w:sz w:val="24"/>
-          <w:szCs w:val="24"/>
-          <w:shd w:val="clear" w:color="auto" w:fill="FFFFFF"/>
-        </w:rPr>
-        <w:t>plant</w:t>
-      </w:r>
-      <w:proofErr w:type="spellEnd"/>
-      <w:r>
-        <w:rPr>
-          <w:rFonts w:ascii="Arial" w:hAnsi="Arial" w:cs="Arial"/>
-          <w:sz w:val="24"/>
-          <w:szCs w:val="24"/>
-          <w:shd w:val="clear" w:color="auto" w:fill="FFFFFF"/>
-        </w:rPr>
-        <w:t xml:space="preserve"> case </w:t>
-      </w:r>
-      <w:proofErr w:type="spellStart"/>
-      <w:r>
-        <w:rPr>
-          <w:rFonts w:ascii="Arial" w:hAnsi="Arial" w:cs="Arial"/>
-          <w:sz w:val="24"/>
-          <w:szCs w:val="24"/>
-          <w:shd w:val="clear" w:color="auto" w:fill="FFFFFF"/>
-        </w:rPr>
-        <w:t>study</w:t>
-      </w:r>
-      <w:proofErr w:type="spellEnd"/>
-      <w:r>
-        <w:rPr>
-          <w:rFonts w:ascii="Arial" w:hAnsi="Arial" w:cs="Arial"/>
-          <w:sz w:val="24"/>
-          <w:szCs w:val="24"/>
-          <w:shd w:val="clear" w:color="auto" w:fill="FFFFFF"/>
-        </w:rPr>
-        <w:t xml:space="preserve">. </w:t>
-      </w:r>
-      <w:proofErr w:type="spellStart"/>
-      <w:r>
-        <w:rPr>
-          <w:rFonts w:ascii="Arial" w:hAnsi="Arial" w:cs="Arial"/>
-          <w:sz w:val="24"/>
-          <w:szCs w:val="24"/>
-          <w:shd w:val="clear" w:color="auto" w:fill="FFFFFF"/>
-        </w:rPr>
-        <w:t>Renewable</w:t>
-      </w:r>
-      <w:proofErr w:type="spellEnd"/>
-      <w:r>
-        <w:rPr>
-          <w:rFonts w:ascii="Arial" w:hAnsi="Arial" w:cs="Arial"/>
-          <w:sz w:val="24"/>
-          <w:szCs w:val="24"/>
-          <w:shd w:val="clear" w:color="auto" w:fill="FFFFFF"/>
-        </w:rPr>
-        <w:t xml:space="preserve"> Energy, v. 117, p. 157–165, 2018</w:t>
+        <w:t>: Kamojang geothermal power plant case study. Renewable Energy, v. 117, p. 157–165, 2018</w:t>
       </w:r>
     </w:p>
     <w:p>
@@ -20095,29 +17987,7 @@
           <w:szCs w:val="24"/>
           <w:shd w:val="clear" w:color="auto" w:fill="FFFFFF"/>
         </w:rPr>
-        <w:t xml:space="preserve">SIMAS, </w:t>
-      </w:r>
-      <w:proofErr w:type="spellStart"/>
-      <w:r>
-        <w:rPr>
-          <w:rFonts w:ascii="Arial" w:hAnsi="Arial" w:cs="Arial"/>
-          <w:color w:val="000000"/>
-          <w:sz w:val="24"/>
-          <w:szCs w:val="24"/>
-          <w:shd w:val="clear" w:color="auto" w:fill="FFFFFF"/>
-        </w:rPr>
-        <w:t>Moana</w:t>
-      </w:r>
-      <w:proofErr w:type="spellEnd"/>
-      <w:r>
-        <w:rPr>
-          <w:rFonts w:ascii="Arial" w:hAnsi="Arial" w:cs="Arial"/>
-          <w:color w:val="000000"/>
-          <w:sz w:val="24"/>
-          <w:szCs w:val="24"/>
-          <w:shd w:val="clear" w:color="auto" w:fill="FFFFFF"/>
-        </w:rPr>
-        <w:t xml:space="preserve">; PACCA, Sergio. </w:t>
+        <w:t xml:space="preserve">SIMAS, Moana; PACCA, Sergio. </w:t>
       </w:r>
       <w:r>
         <w:rPr>
@@ -20193,29 +18063,8 @@
           <w:szCs w:val="24"/>
           <w:shd w:val="clear" w:color="auto" w:fill="FFFFFF"/>
         </w:rPr>
-        <w:t xml:space="preserve">SMITH, </w:t>
-      </w:r>
-      <w:proofErr w:type="spellStart"/>
-      <w:r>
-        <w:rPr>
-          <w:rFonts w:ascii="Arial" w:hAnsi="Arial" w:cs="Arial"/>
-          <w:sz w:val="24"/>
-          <w:szCs w:val="24"/>
-          <w:shd w:val="clear" w:color="auto" w:fill="FFFFFF"/>
-        </w:rPr>
-        <w:t>Morton</w:t>
-      </w:r>
-      <w:proofErr w:type="spellEnd"/>
-      <w:r>
-        <w:rPr>
-          <w:rFonts w:ascii="Arial" w:hAnsi="Arial" w:cs="Arial"/>
-          <w:sz w:val="24"/>
-          <w:szCs w:val="24"/>
-          <w:shd w:val="clear" w:color="auto" w:fill="FFFFFF"/>
-        </w:rPr>
-        <w:t xml:space="preserve"> C. </w:t>
-      </w:r>
-      <w:proofErr w:type="spellStart"/>
+        <w:t xml:space="preserve">SMITH, Morton C. </w:t>
+      </w:r>
       <w:r>
         <w:rPr>
           <w:rFonts w:ascii="Arial" w:hAnsi="Arial" w:cs="Arial"/>
@@ -20225,105 +18074,16 @@
           <w:szCs w:val="24"/>
           <w:shd w:val="clear" w:color="auto" w:fill="FFFFFF"/>
         </w:rPr>
-        <w:t>conditions</w:t>
-      </w:r>
-      <w:proofErr w:type="spellEnd"/>
-      <w:r>
-        <w:rPr>
-          <w:rFonts w:ascii="Arial" w:hAnsi="Arial" w:cs="Arial"/>
-          <w:b/>
-          <w:bCs/>
+        <w:t>conditions – An application to Brazil</w:t>
+      </w:r>
+      <w:r>
+        <w:rPr>
+          <w:rFonts w:ascii="Arial" w:hAnsi="Arial" w:cs="Arial"/>
           <w:sz w:val="24"/>
           <w:szCs w:val="24"/>
           <w:shd w:val="clear" w:color="auto" w:fill="FFFFFF"/>
         </w:rPr>
-        <w:t xml:space="preserve"> – An </w:t>
-      </w:r>
-      <w:proofErr w:type="spellStart"/>
-      <w:r>
-        <w:rPr>
-          <w:rFonts w:ascii="Arial" w:hAnsi="Arial" w:cs="Arial"/>
-          <w:b/>
-          <w:bCs/>
-          <w:sz w:val="24"/>
-          <w:szCs w:val="24"/>
-          <w:shd w:val="clear" w:color="auto" w:fill="FFFFFF"/>
-        </w:rPr>
-        <w:t>application</w:t>
-      </w:r>
-      <w:proofErr w:type="spellEnd"/>
-      <w:r>
-        <w:rPr>
-          <w:rFonts w:ascii="Arial" w:hAnsi="Arial" w:cs="Arial"/>
-          <w:b/>
-          <w:bCs/>
-          <w:sz w:val="24"/>
-          <w:szCs w:val="24"/>
-          <w:shd w:val="clear" w:color="auto" w:fill="FFFFFF"/>
-        </w:rPr>
-        <w:t xml:space="preserve"> to </w:t>
-      </w:r>
-      <w:proofErr w:type="spellStart"/>
-      <w:r>
-        <w:rPr>
-          <w:rFonts w:ascii="Arial" w:hAnsi="Arial" w:cs="Arial"/>
-          <w:b/>
-          <w:bCs/>
-          <w:sz w:val="24"/>
-          <w:szCs w:val="24"/>
-          <w:shd w:val="clear" w:color="auto" w:fill="FFFFFF"/>
-        </w:rPr>
-        <w:t>Brazil</w:t>
-      </w:r>
-      <w:proofErr w:type="spellEnd"/>
-      <w:r>
-        <w:rPr>
-          <w:rFonts w:ascii="Arial" w:hAnsi="Arial" w:cs="Arial"/>
-          <w:sz w:val="24"/>
-          <w:szCs w:val="24"/>
-          <w:shd w:val="clear" w:color="auto" w:fill="FFFFFF"/>
-        </w:rPr>
-        <w:t xml:space="preserve">. Solar Energy, v. 184, n. </w:t>
-      </w:r>
-      <w:proofErr w:type="spellStart"/>
-      <w:r>
-        <w:rPr>
-          <w:rFonts w:ascii="Arial" w:hAnsi="Arial" w:cs="Arial"/>
-          <w:sz w:val="24"/>
-          <w:szCs w:val="24"/>
-          <w:shd w:val="clear" w:color="auto" w:fill="FFFFFF"/>
-        </w:rPr>
-        <w:t>October</w:t>
-      </w:r>
-      <w:proofErr w:type="spellEnd"/>
-      <w:r>
-        <w:rPr>
-          <w:rFonts w:ascii="Arial" w:hAnsi="Arial" w:cs="Arial"/>
-          <w:sz w:val="24"/>
-          <w:szCs w:val="24"/>
-          <w:shd w:val="clear" w:color="auto" w:fill="FFFFFF"/>
-        </w:rPr>
-        <w:t xml:space="preserve"> 2018, p. 345–355, 2019. </w:t>
-      </w:r>
-      <w:proofErr w:type="spellStart"/>
-      <w:r>
-        <w:rPr>
-          <w:rFonts w:ascii="Arial" w:hAnsi="Arial" w:cs="Arial"/>
-          <w:sz w:val="24"/>
-          <w:szCs w:val="24"/>
-          <w:shd w:val="clear" w:color="auto" w:fill="FFFFFF"/>
-        </w:rPr>
-        <w:t>Geothermal</w:t>
-      </w:r>
-      <w:proofErr w:type="spellEnd"/>
-      <w:r>
-        <w:rPr>
-          <w:rFonts w:ascii="Arial" w:hAnsi="Arial" w:cs="Arial"/>
-          <w:sz w:val="24"/>
-          <w:szCs w:val="24"/>
-          <w:shd w:val="clear" w:color="auto" w:fill="FFFFFF"/>
-        </w:rPr>
-        <w:t xml:space="preserve"> Power. p. 401–411, 1974.</w:t>
+        <w:t>. Solar Energy, v. 184, n. October 2018, p. 345–355, 2019. Geothermal Power. p. 401–411, 1974.</w:t>
       </w:r>
     </w:p>
     <w:p>
@@ -20409,25 +18169,7 @@
           <w:sz w:val="24"/>
           <w:szCs w:val="24"/>
         </w:rPr>
-        <w:t xml:space="preserve">VILLALVA, Marcelo </w:t>
-      </w:r>
-      <w:proofErr w:type="spellStart"/>
-      <w:r>
-        <w:rPr>
-          <w:rFonts w:ascii="Arial" w:hAnsi="Arial" w:cs="Arial"/>
-          <w:sz w:val="24"/>
-          <w:szCs w:val="24"/>
-        </w:rPr>
-        <w:t>Gradella</w:t>
-      </w:r>
-      <w:proofErr w:type="spellEnd"/>
-      <w:r>
-        <w:rPr>
-          <w:rFonts w:ascii="Arial" w:hAnsi="Arial" w:cs="Arial"/>
-          <w:sz w:val="24"/>
-          <w:szCs w:val="24"/>
-        </w:rPr>
-        <w:t>. </w:t>
+        <w:t>VILLALVA, Marcelo Gradella. </w:t>
       </w:r>
       <w:r>
         <w:rPr>
@@ -20526,7 +18268,6 @@
         </w:rPr>
         <w:t xml:space="preserve">XIAO, Han et al. </w:t>
       </w:r>
-      <w:proofErr w:type="spellStart"/>
       <w:r>
         <w:rPr>
           <w:rFonts w:ascii="Arial" w:hAnsi="Arial" w:cs="Arial"/>
@@ -20534,157 +18275,7 @@
           <w:bCs/>
           <w:color w:val="000000"/>
         </w:rPr>
-        <w:t>Study</w:t>
-      </w:r>
-      <w:proofErr w:type="spellEnd"/>
-      <w:r>
-        <w:rPr>
-          <w:rFonts w:ascii="Arial" w:hAnsi="Arial" w:cs="Arial"/>
-          <w:b/>
-          <w:bCs/>
-          <w:color w:val="000000"/>
-        </w:rPr>
-        <w:t xml:space="preserve"> </w:t>
-      </w:r>
-      <w:proofErr w:type="spellStart"/>
-      <w:r>
-        <w:rPr>
-          <w:rFonts w:ascii="Arial" w:hAnsi="Arial" w:cs="Arial"/>
-          <w:b/>
-          <w:bCs/>
-          <w:color w:val="000000"/>
-        </w:rPr>
-        <w:t>of</w:t>
-      </w:r>
-      <w:proofErr w:type="spellEnd"/>
-      <w:r>
-        <w:rPr>
-          <w:rFonts w:ascii="Arial" w:hAnsi="Arial" w:cs="Arial"/>
-          <w:b/>
-          <w:bCs/>
-          <w:color w:val="000000"/>
-        </w:rPr>
-        <w:t xml:space="preserve"> a novel </w:t>
-      </w:r>
-      <w:proofErr w:type="spellStart"/>
-      <w:r>
-        <w:rPr>
-          <w:rFonts w:ascii="Arial" w:hAnsi="Arial" w:cs="Arial"/>
-          <w:b/>
-          <w:bCs/>
-          <w:color w:val="000000"/>
-        </w:rPr>
-        <w:t>rotational</w:t>
-      </w:r>
-      <w:proofErr w:type="spellEnd"/>
-      <w:r>
-        <w:rPr>
-          <w:rFonts w:ascii="Arial" w:hAnsi="Arial" w:cs="Arial"/>
-          <w:b/>
-          <w:bCs/>
-          <w:color w:val="000000"/>
-        </w:rPr>
-        <w:t xml:space="preserve"> </w:t>
-      </w:r>
-      <w:proofErr w:type="spellStart"/>
-      <w:r>
-        <w:rPr>
-          <w:rFonts w:ascii="Arial" w:hAnsi="Arial" w:cs="Arial"/>
-          <w:b/>
-          <w:bCs/>
-          <w:color w:val="000000"/>
-        </w:rPr>
-        <w:t>speed</w:t>
-      </w:r>
-      <w:proofErr w:type="spellEnd"/>
-      <w:r>
-        <w:rPr>
-          <w:rFonts w:ascii="Arial" w:hAnsi="Arial" w:cs="Arial"/>
-          <w:b/>
-          <w:bCs/>
-          <w:color w:val="000000"/>
-        </w:rPr>
-        <w:t xml:space="preserve"> </w:t>
-      </w:r>
-      <w:proofErr w:type="spellStart"/>
-      <w:r>
-        <w:rPr>
-          <w:rFonts w:ascii="Arial" w:hAnsi="Arial" w:cs="Arial"/>
-          <w:b/>
-          <w:bCs/>
-          <w:color w:val="000000"/>
-        </w:rPr>
-        <w:t>amplified</w:t>
-      </w:r>
-      <w:proofErr w:type="spellEnd"/>
-      <w:r>
-        <w:rPr>
-          <w:rFonts w:ascii="Arial" w:hAnsi="Arial" w:cs="Arial"/>
-          <w:b/>
-          <w:bCs/>
-          <w:color w:val="000000"/>
-        </w:rPr>
-        <w:t xml:space="preserve"> dual turbine </w:t>
-      </w:r>
-      <w:proofErr w:type="spellStart"/>
-      <w:r>
-        <w:rPr>
-          <w:rFonts w:ascii="Arial" w:hAnsi="Arial" w:cs="Arial"/>
-          <w:b/>
-          <w:bCs/>
-          <w:color w:val="000000"/>
-        </w:rPr>
-        <w:t>wheel</w:t>
-      </w:r>
-      <w:proofErr w:type="spellEnd"/>
-      <w:r>
-        <w:rPr>
-          <w:rFonts w:ascii="Arial" w:hAnsi="Arial" w:cs="Arial"/>
-          <w:b/>
-          <w:bCs/>
-          <w:color w:val="000000"/>
-        </w:rPr>
-        <w:t xml:space="preserve"> </w:t>
-      </w:r>
-      <w:proofErr w:type="spellStart"/>
-      <w:r>
-        <w:rPr>
-          <w:rFonts w:ascii="Arial" w:hAnsi="Arial" w:cs="Arial"/>
-          <w:b/>
-          <w:bCs/>
-          <w:color w:val="000000"/>
-        </w:rPr>
-        <w:t>wave</w:t>
-      </w:r>
-      <w:proofErr w:type="spellEnd"/>
-      <w:r>
-        <w:rPr>
-          <w:rFonts w:ascii="Arial" w:hAnsi="Arial" w:cs="Arial"/>
-          <w:b/>
-          <w:bCs/>
-          <w:color w:val="000000"/>
-        </w:rPr>
-        <w:t xml:space="preserve"> </w:t>
-      </w:r>
-      <w:proofErr w:type="spellStart"/>
-      <w:r>
-        <w:rPr>
-          <w:rFonts w:ascii="Arial" w:hAnsi="Arial" w:cs="Arial"/>
-          <w:b/>
-          <w:bCs/>
-          <w:color w:val="000000"/>
-        </w:rPr>
-        <w:t>energy</w:t>
-      </w:r>
-      <w:proofErr w:type="spellEnd"/>
-      <w:r>
-        <w:rPr>
-          <w:rFonts w:ascii="Arial" w:hAnsi="Arial" w:cs="Arial"/>
-          <w:b/>
-          <w:bCs/>
-          <w:color w:val="000000"/>
-        </w:rPr>
-        <w:t xml:space="preserve"> converter</w:t>
+        <w:t>Study of a novel rotational speed amplified dual turbine wheel wave energy converter</w:t>
       </w:r>
       <w:r>
         <w:rPr>

</xml_diff>